<commit_message>
Latitude cancel button fix.
</commit_message>
<xml_diff>
--- a/Project_Work_Log.docx
+++ b/Project_Work_Log.docx
@@ -41,15 +41,7 @@
         </w:numPr>
       </w:pPr>
       <w:r>
-        <w:t>Sea Bird data processing download (</w:t>
-      </w:r>
-      <w:proofErr w:type="spellStart"/>
-      <w:r>
-        <w:t>Seasoft</w:t>
-      </w:r>
-      <w:proofErr w:type="spellEnd"/>
-      <w:r>
-        <w:t xml:space="preserve"> V2):</w:t>
+        <w:t>Sea Bird data processing download (Seasoft V2):</w:t>
       </w:r>
     </w:p>
     <w:p>
@@ -80,7 +72,21 @@
           <w:i/>
           <w:iCs/>
         </w:rPr>
-        <w:t xml:space="preserve">Seabird are currently updating the UI on their software, alongside this they are actively releasing and documenting a bunch of stuff regarding calling their data proc via python. We should look at whether this should be used instead of the current calling method which was written by an external scientific institute prior. *Noting here that the documentation I have seen here mentions lack of support for the instrument models we use. </w:t>
+        <w:t>Seabird are currently updating the UI on their software, alongside this they are actively releasing and documenting a bunch of stuff regarding calling their data proc via python. We should look at whether this should be used instead of the current calling method which was written by an external scientific institute</w:t>
+      </w:r>
+      <w:r>
+        <w:rPr>
+          <w:i/>
+          <w:iCs/>
+        </w:rPr>
+        <w:t xml:space="preserve"> (hakai)</w:t>
+      </w:r>
+      <w:r>
+        <w:rPr>
+          <w:i/>
+          <w:iCs/>
+        </w:rPr>
+        <w:t xml:space="preserve"> prior. *Noting here that the documentation I have seen here mentions lack of support for the instrument models we use. </w:t>
       </w:r>
     </w:p>
     <w:p>
@@ -89,35 +95,7 @@
           <w:rPr>
             <w:rStyle w:val="Hyperlink"/>
           </w:rPr>
-          <w:t>Sea-</w:t>
-        </w:r>
-        <w:proofErr w:type="spellStart"/>
-        <w:r>
-          <w:rPr>
-            <w:rStyle w:val="Hyperlink"/>
-          </w:rPr>
-          <w:t>BirdScientific</w:t>
-        </w:r>
-        <w:proofErr w:type="spellEnd"/>
-        <w:r>
-          <w:rPr>
-            <w:rStyle w:val="Hyperlink"/>
-          </w:rPr>
-          <w:t>/</w:t>
-        </w:r>
-        <w:proofErr w:type="spellStart"/>
-        <w:r>
-          <w:rPr>
-            <w:rStyle w:val="Hyperlink"/>
-          </w:rPr>
-          <w:t>seabirdscientific</w:t>
-        </w:r>
-        <w:proofErr w:type="spellEnd"/>
-        <w:r>
-          <w:rPr>
-            <w:rStyle w:val="Hyperlink"/>
-          </w:rPr>
-          <w:t>: The Sea-Bird Scientific Community Toolkit (github.com)</w:t>
+          <w:t>Sea-BirdScientific/seabirdscientific: The Sea-Bird Scientific Community Toolkit (github.com)</w:t>
         </w:r>
       </w:hyperlink>
     </w:p>
@@ -144,58 +122,18 @@
         <w:t>4409_20020701.xmlcon</w:t>
       </w:r>
       <w:r>
-        <w:t xml:space="preserve"> – instrument configuration file, outlines which sensor packages and calibration coefficients are tied to this CTD at the time of the cast, used to convert .hex data to a user readable .</w:t>
-      </w:r>
-      <w:proofErr w:type="spellStart"/>
-      <w:r>
-        <w:t>cnv</w:t>
-      </w:r>
-      <w:proofErr w:type="spellEnd"/>
-      <w:r>
-        <w:t xml:space="preserve"> file.</w:t>
-      </w:r>
-    </w:p>
-    <w:p>
-      <w:r>
-        <w:t>8 x *.</w:t>
-      </w:r>
-      <w:proofErr w:type="spellStart"/>
-      <w:r>
-        <w:t>psa</w:t>
-      </w:r>
-      <w:proofErr w:type="spellEnd"/>
-      <w:r>
-        <w:t xml:space="preserve"> files – project setup files for each data processing step, these house information relevant to the processing parameters. These are used to “process” the .</w:t>
-      </w:r>
-      <w:proofErr w:type="spellStart"/>
-      <w:r>
-        <w:t>cnv</w:t>
-      </w:r>
-      <w:proofErr w:type="spellEnd"/>
-      <w:r>
-        <w:t xml:space="preserve"> file along a string of .</w:t>
-      </w:r>
-      <w:proofErr w:type="spellStart"/>
-      <w:r>
-        <w:t>cnv</w:t>
-      </w:r>
-      <w:proofErr w:type="spellEnd"/>
-      <w:r>
-        <w:t xml:space="preserve"> steps</w:t>
+        <w:t xml:space="preserve"> – instrument configuration file, outlines which sensor packages and calibration coefficients are tied to this CTD at the time of the cast, used to convert .hex data to a user readable .cnv file.</w:t>
+      </w:r>
+    </w:p>
+    <w:p>
+      <w:r>
+        <w:t>8 x *.psa files – project setup files for each data processing step, these house information relevant to the processing parameters. These are used to “process” the .cnv file along a string of .cnv steps</w:t>
       </w:r>
       <w:r>
         <w:t xml:space="preserve"> in this order</w:t>
       </w:r>
       <w:r>
-        <w:t xml:space="preserve">: Convert – Filter – Align – </w:t>
-      </w:r>
-      <w:proofErr w:type="spellStart"/>
-      <w:r>
-        <w:t>CellTM</w:t>
-      </w:r>
-      <w:proofErr w:type="spellEnd"/>
-      <w:r>
-        <w:t xml:space="preserve"> – Loop edit – Wild edit – Derive – Bin Av</w:t>
+        <w:t>: Convert – Filter – Align – CellTM – Loop edit – Wild edit – Derive – Bin Av</w:t>
       </w:r>
     </w:p>
     <w:p>
@@ -230,24 +168,13 @@
         <w:t xml:space="preserve"> by user</w:t>
       </w:r>
       <w:r>
-        <w:t>.</w:t>
-      </w:r>
-      <w:r>
-        <w:t xml:space="preserve"> When process</w:t>
+        <w:t>. When process</w:t>
       </w:r>
       <w:r>
         <w:t xml:space="preserve"> button</w:t>
       </w:r>
       <w:r>
-        <w:t xml:space="preserve"> is clicked, an external database with deployment details is searched for the filename, to gather latitude metadata, if no database is connected or file not found the user is prompted for manual latitude entry. The hex file header info is scraped for a deployment date and a CTD Serial number. These two values are then used to search the config folder for the correct </w:t>
-      </w:r>
-      <w:proofErr w:type="spellStart"/>
-      <w:r>
-        <w:t>xmlcon</w:t>
-      </w:r>
-      <w:proofErr w:type="spellEnd"/>
-      <w:r>
-        <w:t xml:space="preserve"> file, and respective PSA files. Using these, the file then runs through all 8 processing steps, each time appending the name with a step value, and subsequently using that file for the next step. Once complete, the files used are gathered in a standardised folder structure, and move to a processed area.</w:t>
+        <w:t xml:space="preserve"> is clicked, an external database with deployment details is searched for the filename, to gather latitude metadata, if no database is connected or file not found the user is prompted for manual latitude entry. The hex file header info is scraped for a deployment date and a CTD Serial number. These two values are then used to search the config folder for the correct xmlcon file, and respective PSA files. Using these, the file then runs through all 8 processing steps, each time appending the name with a step value, and subsequently using that file for the next step. Once complete, the files used are gathered in a standardised folder structure, and move to a processed area.</w:t>
       </w:r>
     </w:p>
     <w:p>
@@ -264,28 +191,12 @@
     </w:p>
     <w:p>
       <w:r>
-        <w:t xml:space="preserve">Database link is not included in </w:t>
-      </w:r>
-      <w:proofErr w:type="spellStart"/>
-      <w:r>
-        <w:t>github</w:t>
-      </w:r>
-      <w:proofErr w:type="spellEnd"/>
-      <w:r>
-        <w:t>, lets put this to the side for now and manually enter -19 lat.</w:t>
-      </w:r>
-    </w:p>
-    <w:p>
-      <w:r>
-        <w:t>Current code limitations/</w:t>
-      </w:r>
-      <w:proofErr w:type="spellStart"/>
-      <w:r>
-        <w:t>todo</w:t>
-      </w:r>
-      <w:proofErr w:type="spellEnd"/>
-      <w:r>
-        <w:t>:</w:t>
+        <w:t>Database link is not included in github, lets put this to the side for now and manually enter -19 lat.</w:t>
+      </w:r>
+    </w:p>
+    <w:p>
+      <w:r>
+        <w:t>Current code limitations/todo:</w:t>
       </w:r>
     </w:p>
     <w:p>
@@ -427,15 +338,7 @@
         </w:numPr>
       </w:pPr>
       <w:r>
-        <w:t>Currently .</w:t>
-      </w:r>
-      <w:proofErr w:type="spellStart"/>
-      <w:r>
-        <w:t>psa</w:t>
-      </w:r>
-      <w:proofErr w:type="spellEnd"/>
-      <w:r>
-        <w:t xml:space="preserve"> files are found in config folder, used, then copied into cast folder in “</w:t>
+        <w:t>Currently .psa files are found in config folder, used, then copied into cast folder in “</w:t>
       </w:r>
       <w:r>
         <w:rPr>
@@ -465,15 +368,7 @@
         <w:t>processed</w:t>
       </w:r>
       <w:r>
-        <w:t>”. This is so that if we adjust the .</w:t>
-      </w:r>
-      <w:proofErr w:type="spellStart"/>
-      <w:r>
-        <w:t>psa</w:t>
-      </w:r>
-      <w:proofErr w:type="spellEnd"/>
-      <w:r>
-        <w:t xml:space="preserve"> file parameters during the proposed QAQC steps the change is only applied to this one cast, and then carries through with folder structure.</w:t>
+        <w:t>”. This is so that if we adjust the .psa file parameters during the proposed QAQC steps the change is only applied to this one cast, and then carries through with folder structure.</w:t>
       </w:r>
     </w:p>
     <w:p>
@@ -500,10 +395,7 @@
         </w:numPr>
       </w:pPr>
       <w:r>
-        <w:t>Change so that .hex file is moved from raw folder, not copied (once</w:t>
-      </w:r>
-      <w:r>
-        <w:t xml:space="preserve"> above is done)</w:t>
+        <w:t>Change so that .hex file is moved from raw folder, not copied (once above is done)</w:t>
       </w:r>
     </w:p>
     <w:p>
@@ -527,15 +419,7 @@
         </w:numPr>
       </w:pPr>
       <w:r>
-        <w:t xml:space="preserve">This would require a call to the </w:t>
-      </w:r>
-      <w:proofErr w:type="spellStart"/>
-      <w:r>
-        <w:t>oceanDB</w:t>
-      </w:r>
-      <w:proofErr w:type="spellEnd"/>
-      <w:r>
-        <w:t xml:space="preserve"> to find what trip number cast was on.</w:t>
+        <w:t>This would require a call to the oceanDB to find what trip number cast was on.</w:t>
       </w:r>
     </w:p>
     <w:p>
@@ -559,15 +443,7 @@
         </w:numPr>
       </w:pPr>
       <w:r>
-        <w:t xml:space="preserve">Build in system to select which </w:t>
-      </w:r>
-      <w:proofErr w:type="spellStart"/>
-      <w:r>
-        <w:t>dataproc</w:t>
-      </w:r>
-      <w:proofErr w:type="spellEnd"/>
-      <w:r>
-        <w:t xml:space="preserve"> steps to complete with tick boxes. Default to be all.</w:t>
+        <w:t>Build in system to select which dataproc steps to complete with tick boxes. Default to be all.</w:t>
       </w:r>
     </w:p>
     <w:p>
@@ -585,15 +461,7 @@
         <w:t>hex file in raw folder already</w:t>
       </w:r>
       <w:r>
-        <w:t xml:space="preserve"> has a folder in “processing”, </w:t>
-      </w:r>
-      <w:proofErr w:type="spellStart"/>
-      <w:r>
-        <w:t>dataproc</w:t>
-      </w:r>
-      <w:proofErr w:type="spellEnd"/>
-      <w:r>
-        <w:t xml:space="preserve"> steps selected will pick up from here and replace </w:t>
+        <w:t xml:space="preserve"> has a folder in “processing”, dataproc steps selected will pick up from here and replace </w:t>
       </w:r>
       <w:r>
         <w:t xml:space="preserve">downstream files rather than starting from raw. </w:t>
@@ -620,23 +488,7 @@
         </w:numPr>
       </w:pPr>
       <w:r>
-        <w:t xml:space="preserve">After </w:t>
-      </w:r>
-      <w:proofErr w:type="spellStart"/>
-      <w:r>
-        <w:t>bin_av</w:t>
-      </w:r>
-      <w:proofErr w:type="spellEnd"/>
-      <w:r>
-        <w:t xml:space="preserve"> step, code to pause and give user metrics on the </w:t>
-      </w:r>
-      <w:proofErr w:type="spellStart"/>
-      <w:r>
-        <w:t>bin_av</w:t>
-      </w:r>
-      <w:proofErr w:type="spellEnd"/>
-      <w:r>
-        <w:t xml:space="preserve"> file. </w:t>
+        <w:t xml:space="preserve">After bin_av step, code to pause and give user metrics on the bin_av file. </w:t>
       </w:r>
     </w:p>
     <w:p>
@@ -684,15 +536,7 @@
         </w:numPr>
       </w:pPr>
       <w:r>
-        <w:t>If user unsatisfied with report, user to adjust .</w:t>
-      </w:r>
-      <w:proofErr w:type="spellStart"/>
-      <w:r>
-        <w:t>psa</w:t>
-      </w:r>
-      <w:proofErr w:type="spellEnd"/>
-      <w:r>
-        <w:t xml:space="preserve"> files</w:t>
+        <w:t>If user unsatisfied with report, user to adjust .psa files</w:t>
       </w:r>
     </w:p>
     <w:p>
@@ -728,34 +572,10 @@
         </w:numPr>
       </w:pPr>
       <w:r>
-        <w:t>Issue with this is that .</w:t>
-      </w:r>
-      <w:proofErr w:type="spellStart"/>
-      <w:r>
-        <w:t>psa</w:t>
-      </w:r>
-      <w:proofErr w:type="spellEnd"/>
-      <w:r>
-        <w:t xml:space="preserve"> file needs to be adjusted, and </w:t>
-      </w:r>
-      <w:proofErr w:type="spellStart"/>
-      <w:r>
-        <w:t>psa</w:t>
-      </w:r>
-      <w:proofErr w:type="spellEnd"/>
-      <w:r>
-        <w:t xml:space="preserve"> files are a general use file until they are copied into processing folder and used. This is an argument </w:t>
-      </w:r>
-      <w:r>
-        <w:t>to leave files in processing folder, and allow the option for reprocessing once .</w:t>
-      </w:r>
-      <w:proofErr w:type="spellStart"/>
-      <w:r>
-        <w:t>psa</w:t>
-      </w:r>
-      <w:proofErr w:type="spellEnd"/>
-      <w:r>
-        <w:t xml:space="preserve"> files have been changed.</w:t>
+        <w:t xml:space="preserve">Issue with this is that .psa file needs to be adjusted, and psa files are a general use file until they are copied into processing folder and used. This is an argument </w:t>
+      </w:r>
+      <w:r>
+        <w:t>to leave files in processing folder, and allow the option for reprocessing once .psa files have been changed.</w:t>
       </w:r>
     </w:p>
     <w:p>
@@ -879,23 +699,7 @@
         <w:t xml:space="preserve">JM is </w:t>
       </w:r>
       <w:r>
-        <w:t xml:space="preserve">fine navigating, altering and writing small amounts of python code, but not power-user enough to create this whole thing properly. A point to note is that over time things like config file headers, instrument models </w:t>
-      </w:r>
-      <w:proofErr w:type="spellStart"/>
-      <w:r>
-        <w:t>ect</w:t>
-      </w:r>
-      <w:proofErr w:type="spellEnd"/>
-      <w:r>
-        <w:t xml:space="preserve"> change. We want this script created in a way that does not require us to bug you for little changes that seabird make or simple adjustments like naming convention changes </w:t>
-      </w:r>
-      <w:proofErr w:type="spellStart"/>
-      <w:r>
-        <w:t>ect</w:t>
-      </w:r>
-      <w:proofErr w:type="spellEnd"/>
-      <w:r>
-        <w:t xml:space="preserve">.  </w:t>
+        <w:t xml:space="preserve">fine navigating, altering and writing small amounts of python code, but not power-user enough to create this whole thing properly. A point to note is that over time things like config file headers, instrument models ect change. We want this script created in a way that does not require us to bug you for little changes that seabird make or simple adjustments like naming convention changes ect.  </w:t>
       </w:r>
     </w:p>
     <w:sectPr>

</xml_diff>

<commit_message>
Assorted bug fixes. update project log
</commit_message>
<xml_diff>
--- a/Project_Work_Log.docx
+++ b/Project_Work_Log.docx
@@ -235,6 +235,37 @@
       <w:r>
         <w:t>Stop and cancel buttons do not function correctly.</w:t>
       </w:r>
+      <w:r>
+        <w:t xml:space="preserve"> – </w:t>
+      </w:r>
+      <w:r>
+        <w:rPr>
+          <w:i/>
+          <w:iCs/>
+        </w:rPr>
+        <w:t>cancel button hopefully fixed</w:t>
+      </w:r>
+      <w:r>
+        <w:rPr>
+          <w:i/>
+          <w:iCs/>
+        </w:rPr>
+        <w:t xml:space="preserve"> line 352 </w:t>
+      </w:r>
+      <w:r>
+        <w:rPr>
+          <w:i/>
+          <w:iCs/>
+        </w:rPr>
+        <w:t xml:space="preserve">        if derive_latitude is not None:</w:t>
+      </w:r>
+      <w:r>
+        <w:rPr>
+          <w:i/>
+          <w:iCs/>
+        </w:rPr>
+        <w:t xml:space="preserve">. This is working to skip the file but creating a layout issue tie in where the define button on the main page below cancel is also clicked at the same time. </w:t>
+      </w:r>
     </w:p>
     <w:p>
       <w:pPr>
@@ -282,6 +313,18 @@
       </w:r>
       <w:r>
         <w:t xml:space="preserve"> complete</w:t>
+      </w:r>
+    </w:p>
+    <w:p>
+      <w:pPr>
+        <w:pStyle w:val="ListParagraph"/>
+        <w:numPr>
+          <w:ilvl w:val="1"/>
+          <w:numId w:val="1"/>
+        </w:numPr>
+      </w:pPr>
+      <w:r>
+        <w:t>Code hangs if folders are already in processed / processing folders. This should likely throw an error instead.</w:t>
       </w:r>
     </w:p>
     <w:p>
@@ -575,7 +618,11 @@
         <w:t xml:space="preserve">Issue with this is that .psa file needs to be adjusted, and psa files are a general use file until they are copied into processing folder and used. This is an argument </w:t>
       </w:r>
       <w:r>
-        <w:t>to leave files in processing folder, and allow the option for reprocessing once .psa files have been changed.</w:t>
+        <w:t xml:space="preserve">to leave files in processing folder, </w:t>
+      </w:r>
+      <w:r>
+        <w:lastRenderedPageBreak/>
+        <w:t>and allow the option for reprocessing once .psa files have been changed.</w:t>
       </w:r>
     </w:p>
     <w:p>
@@ -623,7 +670,6 @@
         </w:numPr>
       </w:pPr>
       <w:r>
-        <w:lastRenderedPageBreak/>
         <w:t>File in</w:t>
       </w:r>
     </w:p>
@@ -636,7 +682,13 @@
         </w:numPr>
       </w:pPr>
       <w:r>
-        <w:t>Con file used</w:t>
+        <w:t>Con</w:t>
+      </w:r>
+      <w:r>
+        <w:t>fig</w:t>
+      </w:r>
+      <w:r>
+        <w:t xml:space="preserve"> file used</w:t>
       </w:r>
     </w:p>
     <w:p>
@@ -648,7 +700,10 @@
         </w:numPr>
       </w:pPr>
       <w:r>
-        <w:t>Steps run</w:t>
+        <w:t>Dataproc s</w:t>
+      </w:r>
+      <w:r>
+        <w:t>teps run</w:t>
       </w:r>
     </w:p>
     <w:p>
@@ -662,6 +717,9 @@
       <w:r>
         <w:t>Parameters used?</w:t>
       </w:r>
+      <w:r>
+        <w:t xml:space="preserve"> Scrape from bin_down cnv file with line search </w:t>
+      </w:r>
     </w:p>
     <w:p>
       <w:pPr>
@@ -673,6 +731,21 @@
       </w:pPr>
       <w:r>
         <w:t>More to come</w:t>
+      </w:r>
+    </w:p>
+    <w:p>
+      <w:pPr>
+        <w:pStyle w:val="ListParagraph"/>
+        <w:numPr>
+          <w:ilvl w:val="0"/>
+          <w:numId w:val="1"/>
+        </w:numPr>
+      </w:pPr>
+      <w:r>
+        <w:t>There is a train of thought to have a system where the code gathers a bunch of information prior to starting any processing like Roxanas did. It would look at all the files in the “waiting to be processed” folder, and cross reference with oracle database looking for metadata, as well as in the completed folder to see if they had already been done. Once metadata was entered in the database, it would then process only these casts.</w:t>
+      </w:r>
+      <w:r>
+        <w:t xml:space="preserve"> – more to come</w:t>
       </w:r>
     </w:p>
     <w:p>

</xml_diff>

<commit_message>
Updated project log, adjusted date checker
</commit_message>
<xml_diff>
--- a/Project_Work_Log.docx
+++ b/Project_Work_Log.docx
@@ -264,7 +264,21 @@
           <w:i/>
           <w:iCs/>
         </w:rPr>
-        <w:t xml:space="preserve">. This is working to skip the file but creating a layout issue tie in where the define button on the main page below cancel is also clicked at the same time. </w:t>
+        <w:t xml:space="preserve">. This is working to skip the file but creating a layout issue </w:t>
+      </w:r>
+      <w:r>
+        <w:rPr>
+          <w:i/>
+          <w:iCs/>
+        </w:rPr>
+        <w:t>issue</w:t>
+      </w:r>
+      <w:r>
+        <w:rPr>
+          <w:i/>
+          <w:iCs/>
+        </w:rPr>
+        <w:t xml:space="preserve"> where the define button on the main page below cancel is also clicked at the same time. </w:t>
       </w:r>
     </w:p>
     <w:p>
@@ -418,6 +432,60 @@
       <w:pPr>
         <w:pStyle w:val="ListParagraph"/>
         <w:numPr>
+          <w:ilvl w:val="2"/>
+          <w:numId w:val="1"/>
+        </w:numPr>
+      </w:pPr>
+      <w:r>
+        <w:t>Line 475</w:t>
+      </w:r>
+    </w:p>
+    <w:p>
+      <w:pPr>
+        <w:pStyle w:val="ListParagraph"/>
+        <w:numPr>
+          <w:ilvl w:val="2"/>
+          <w:numId w:val="1"/>
+        </w:numPr>
+      </w:pPr>
+      <w:r>
+        <w:t xml:space="preserve">  # Create instance of SBE functions with config_path files</w:t>
+      </w:r>
+    </w:p>
+    <w:p>
+      <w:pPr>
+        <w:pStyle w:val="ListParagraph"/>
+        <w:numPr>
+          <w:ilvl w:val="2"/>
+          <w:numId w:val="1"/>
+        </w:numPr>
+      </w:pPr>
+      <w:r>
+        <w:t>Place folder setup (def_initsetup) prior to this step</w:t>
+      </w:r>
+    </w:p>
+    <w:p>
+      <w:pPr>
+        <w:pStyle w:val="ListParagraph"/>
+        <w:numPr>
+          <w:ilvl w:val="2"/>
+          <w:numId w:val="1"/>
+        </w:numPr>
+      </w:pPr>
+      <w:r>
+        <w:t>Reroute SBE paths from config_folder to “</w:t>
+      </w:r>
+      <w:r>
+        <w:t>cwd, CONFIG["PROCESSING_PATH"] + "./" + file_name, xmlcon_file</w:t>
+      </w:r>
+      <w:r>
+        <w:t>” or similar</w:t>
+      </w:r>
+    </w:p>
+    <w:p>
+      <w:pPr>
+        <w:pStyle w:val="ListParagraph"/>
+        <w:numPr>
           <w:ilvl w:val="1"/>
           <w:numId w:val="1"/>
         </w:numPr>
@@ -486,7 +554,82 @@
         </w:numPr>
       </w:pPr>
       <w:r>
-        <w:t>Build in system to select which dataproc steps to complete with tick boxes. Default to be all.</w:t>
+        <w:t xml:space="preserve">Build in system where if </w:t>
+      </w:r>
+      <w:r>
+        <w:t>hex file in raw folder already</w:t>
+      </w:r>
+      <w:r>
+        <w:t xml:space="preserve"> has a folder in “processing”, </w:t>
+      </w:r>
+    </w:p>
+    <w:p>
+      <w:pPr>
+        <w:pStyle w:val="ListParagraph"/>
+        <w:numPr>
+          <w:ilvl w:val="2"/>
+          <w:numId w:val="1"/>
+        </w:numPr>
+      </w:pPr>
+      <w:r>
+        <w:t xml:space="preserve">Prompt user to </w:t>
+      </w:r>
+      <w:r>
+        <w:t xml:space="preserve">select which dataproc steps to complete with tick boxes. Default to be all. </w:t>
+      </w:r>
+    </w:p>
+    <w:p>
+      <w:pPr>
+        <w:pStyle w:val="ListParagraph"/>
+        <w:numPr>
+          <w:ilvl w:val="2"/>
+          <w:numId w:val="1"/>
+        </w:numPr>
+      </w:pPr>
+      <w:r>
+        <w:t>D</w:t>
+      </w:r>
+      <w:r>
+        <w:t xml:space="preserve">ataproc steps selected will pick up from </w:t>
+      </w:r>
+      <w:r>
+        <w:t>processing folder</w:t>
+      </w:r>
+      <w:r>
+        <w:t xml:space="preserve"> and replace </w:t>
+      </w:r>
+      <w:r>
+        <w:t>downstream files</w:t>
+      </w:r>
+      <w:r>
+        <w:t xml:space="preserve"> from step selected</w:t>
+      </w:r>
+      <w:r>
+        <w:t xml:space="preserve"> rather than starting from raw. </w:t>
+      </w:r>
+    </w:p>
+    <w:p>
+      <w:pPr>
+        <w:pStyle w:val="ListParagraph"/>
+        <w:numPr>
+          <w:ilvl w:val="2"/>
+          <w:numId w:val="1"/>
+        </w:numPr>
+      </w:pPr>
+      <w:r>
+        <w:t>Further notes below with user report</w:t>
+      </w:r>
+    </w:p>
+    <w:p>
+      <w:pPr>
+        <w:pStyle w:val="ListParagraph"/>
+        <w:numPr>
+          <w:ilvl w:val="0"/>
+          <w:numId w:val="1"/>
+        </w:numPr>
+      </w:pPr>
+      <w:r>
+        <w:t>Data report</w:t>
       </w:r>
     </w:p>
     <w:p>
@@ -498,16 +641,143 @@
         </w:numPr>
       </w:pPr>
       <w:r>
-        <w:t xml:space="preserve">Build in system where if </w:t>
-      </w:r>
-      <w:r>
-        <w:t>hex file in raw folder already</w:t>
-      </w:r>
-      <w:r>
-        <w:t xml:space="preserve"> has a folder in “processing”, dataproc steps selected will pick up from here and replace </w:t>
-      </w:r>
-      <w:r>
-        <w:t xml:space="preserve">downstream files rather than starting from raw. </w:t>
+        <w:t xml:space="preserve">After bin_av step, code to pause and give user metrics on the bin_av file. </w:t>
+      </w:r>
+    </w:p>
+    <w:p>
+      <w:pPr>
+        <w:pStyle w:val="ListParagraph"/>
+        <w:numPr>
+          <w:ilvl w:val="2"/>
+          <w:numId w:val="1"/>
+        </w:numPr>
+      </w:pPr>
+      <w:r>
+        <w:t xml:space="preserve">Start with are there any negative values. </w:t>
+      </w:r>
+      <w:r>
+        <w:t>– scrape # name and # span from file</w:t>
+      </w:r>
+      <w:r>
+        <w:t>. User can just eyeball these, nice to have negative values highlighted if possible but not requirement.</w:t>
+      </w:r>
+    </w:p>
+    <w:p>
+      <w:pPr>
+        <w:pStyle w:val="ListParagraph"/>
+        <w:numPr>
+          <w:ilvl w:val="2"/>
+          <w:numId w:val="1"/>
+        </w:numPr>
+      </w:pPr>
+      <w:r>
+        <w:lastRenderedPageBreak/>
+        <w:t>Scan range for each bin</w:t>
+      </w:r>
+      <w:r>
+        <w:t xml:space="preserve"> – more complex to do. Requires table creation from derive step data file, stripping out badflag rows, then pulling max and min </w:t>
+      </w:r>
+      <w:r>
+        <w:rPr>
+          <w:u w:val="single"/>
+        </w:rPr>
+        <w:t>scan</w:t>
+      </w:r>
+      <w:r>
+        <w:t xml:space="preserve"> number for max and min depth value within depth ranges (0.5m-1.5m, 1.5m-2.5m ect). </w:t>
+      </w:r>
+    </w:p>
+    <w:p>
+      <w:pPr>
+        <w:pStyle w:val="ListParagraph"/>
+        <w:numPr>
+          <w:ilvl w:val="2"/>
+          <w:numId w:val="1"/>
+        </w:numPr>
+      </w:pPr>
+      <w:r>
+        <w:t>At this point it would be good to see a plot of the data as well</w:t>
+      </w:r>
+    </w:p>
+    <w:p>
+      <w:pPr>
+        <w:pStyle w:val="ListParagraph"/>
+        <w:numPr>
+          <w:ilvl w:val="2"/>
+          <w:numId w:val="1"/>
+        </w:numPr>
+      </w:pPr>
+      <w:r>
+        <w:t xml:space="preserve">More metrics </w:t>
+      </w:r>
+      <w:r>
+        <w:t xml:space="preserve">potentially </w:t>
+      </w:r>
+      <w:r>
+        <w:t>to follow</w:t>
+      </w:r>
+    </w:p>
+    <w:p>
+      <w:pPr>
+        <w:pStyle w:val="ListParagraph"/>
+        <w:numPr>
+          <w:ilvl w:val="1"/>
+          <w:numId w:val="1"/>
+        </w:numPr>
+      </w:pPr>
+      <w:r>
+        <w:t>If user unsatisfied with report, user to adjust .psa files</w:t>
+      </w:r>
+    </w:p>
+    <w:p>
+      <w:pPr>
+        <w:pStyle w:val="ListParagraph"/>
+        <w:numPr>
+          <w:ilvl w:val="2"/>
+          <w:numId w:val="1"/>
+        </w:numPr>
+      </w:pPr>
+      <w:r>
+        <w:t>This could be done manually or in GUI. Decision to be made.</w:t>
+      </w:r>
+    </w:p>
+    <w:p>
+      <w:pPr>
+        <w:pStyle w:val="ListParagraph"/>
+        <w:numPr>
+          <w:ilvl w:val="2"/>
+          <w:numId w:val="1"/>
+        </w:numPr>
+      </w:pPr>
+      <w:r>
+        <w:t>File potentially to be removed from processing folder if user clicks no to satisfactory test</w:t>
+      </w:r>
+    </w:p>
+    <w:p>
+      <w:pPr>
+        <w:pStyle w:val="ListParagraph"/>
+        <w:numPr>
+          <w:ilvl w:val="3"/>
+          <w:numId w:val="1"/>
+        </w:numPr>
+      </w:pPr>
+      <w:r>
+        <w:t xml:space="preserve">Issue with this is that .psa file needs to be adjusted, and psa files are a general use file until they are copied into processing folder and used. This is an argument </w:t>
+      </w:r>
+      <w:r>
+        <w:t>to leave files in processing folder, and allow the option for reprocessing once .psa files have been changed.</w:t>
+      </w:r>
+    </w:p>
+    <w:p>
+      <w:pPr>
+        <w:pStyle w:val="ListParagraph"/>
+        <w:numPr>
+          <w:ilvl w:val="2"/>
+          <w:numId w:val="1"/>
+        </w:numPr>
+      </w:pPr>
+      <w:r>
+        <w:t xml:space="preserve">Current proposed idea would be that files stay in processing/filename folder. User to manually edit psa files from this folder, and re-run steps as required. Code to recognise that folder &amp; PSA files exist in processing folder, and to replace only files downstream of the indicated start point (ie if user selects re-run from CellTM, the cellTM appended file is the new start point, and loopedit, wildedit ect files (files only, not psa files) are overwritten. </w:t>
       </w:r>
     </w:p>
     <w:p>
@@ -519,7 +789,7 @@
         </w:numPr>
       </w:pPr>
       <w:r>
-        <w:t>Data report</w:t>
+        <w:t>Version control log</w:t>
       </w:r>
     </w:p>
     <w:p>
@@ -531,7 +801,7 @@
         </w:numPr>
       </w:pPr>
       <w:r>
-        <w:t xml:space="preserve">After bin_av step, code to pause and give user metrics on the bin_av file. </w:t>
+        <w:t xml:space="preserve">Script to continually update a version control log, </w:t>
       </w:r>
     </w:p>
     <w:p>
@@ -543,7 +813,7 @@
         </w:numPr>
       </w:pPr>
       <w:r>
-        <w:t xml:space="preserve">Start with are there any negative values. </w:t>
+        <w:t>File in</w:t>
       </w:r>
     </w:p>
     <w:p>
@@ -555,7 +825,13 @@
         </w:numPr>
       </w:pPr>
       <w:r>
-        <w:t>Scan range for each bin</w:t>
+        <w:t>Con</w:t>
+      </w:r>
+      <w:r>
+        <w:t>fig</w:t>
+      </w:r>
+      <w:r>
+        <w:t xml:space="preserve"> file used</w:t>
       </w:r>
     </w:p>
     <w:p>
@@ -567,7 +843,64 @@
         </w:numPr>
       </w:pPr>
       <w:r>
-        <w:t>More metrics to follow</w:t>
+        <w:t>Dataproc s</w:t>
+      </w:r>
+      <w:r>
+        <w:t>teps run</w:t>
+      </w:r>
+    </w:p>
+    <w:p>
+      <w:pPr>
+        <w:pStyle w:val="ListParagraph"/>
+        <w:numPr>
+          <w:ilvl w:val="2"/>
+          <w:numId w:val="1"/>
+        </w:numPr>
+      </w:pPr>
+      <w:r>
+        <w:t>Parameters used?</w:t>
+      </w:r>
+      <w:r>
+        <w:t xml:space="preserve"> Scrape from cnv file with line search </w:t>
+      </w:r>
+    </w:p>
+    <w:p>
+      <w:pPr>
+        <w:pStyle w:val="ListParagraph"/>
+        <w:numPr>
+          <w:ilvl w:val="2"/>
+          <w:numId w:val="1"/>
+        </w:numPr>
+      </w:pPr>
+      <w:r>
+        <w:t>See appendix 1 below</w:t>
+      </w:r>
+    </w:p>
+    <w:p>
+      <w:pPr>
+        <w:pStyle w:val="ListParagraph"/>
+        <w:numPr>
+          <w:ilvl w:val="0"/>
+          <w:numId w:val="1"/>
+        </w:numPr>
+      </w:pPr>
+      <w:r>
+        <w:t>There is a train of thought to have a system where the code gathers a bunch of information prior to starting any processing like Roxanas did. It would look at all the files in the “waiting to be processed” folder, and cross reference with oracle database looking for metadata, as well as in the completed folder to see if they had already been done. Once metadata was entered in the database, it would then process only these casts.</w:t>
+      </w:r>
+      <w:r>
+        <w:t xml:space="preserve"> – more to come</w:t>
+      </w:r>
+    </w:p>
+    <w:p>
+      <w:pPr>
+        <w:pStyle w:val="ListParagraph"/>
+        <w:numPr>
+          <w:ilvl w:val="0"/>
+          <w:numId w:val="1"/>
+        </w:numPr>
+      </w:pPr>
+      <w:r>
+        <w:t>Heavily document each step throughout code</w:t>
       </w:r>
     </w:p>
     <w:p>
@@ -579,200 +912,2773 @@
         </w:numPr>
       </w:pPr>
       <w:r>
-        <w:t>If user unsatisfied with report, user to adjust .psa files</w:t>
-      </w:r>
-    </w:p>
-    <w:p>
-      <w:pPr>
-        <w:pStyle w:val="ListParagraph"/>
-        <w:numPr>
-          <w:ilvl w:val="2"/>
-          <w:numId w:val="1"/>
-        </w:numPr>
-      </w:pPr>
-      <w:r>
-        <w:t>This could be done manually or in GUI. Decision to be made.</w:t>
-      </w:r>
-    </w:p>
-    <w:p>
-      <w:pPr>
-        <w:pStyle w:val="ListParagraph"/>
-        <w:numPr>
-          <w:ilvl w:val="2"/>
-          <w:numId w:val="1"/>
-        </w:numPr>
-      </w:pPr>
-      <w:r>
-        <w:t>File potentially to be removed from processing folder if user clicks no to satisfactory test</w:t>
-      </w:r>
-    </w:p>
-    <w:p>
-      <w:pPr>
-        <w:pStyle w:val="ListParagraph"/>
-        <w:numPr>
-          <w:ilvl w:val="3"/>
-          <w:numId w:val="1"/>
-        </w:numPr>
-      </w:pPr>
-      <w:r>
-        <w:t xml:space="preserve">Issue with this is that .psa file needs to be adjusted, and psa files are a general use file until they are copied into processing folder and used. This is an argument </w:t>
-      </w:r>
-      <w:r>
-        <w:t xml:space="preserve">to leave files in processing folder, </w:t>
-      </w:r>
+        <w:t xml:space="preserve">JM is </w:t>
+      </w:r>
+      <w:r>
+        <w:t xml:space="preserve">fine navigating, altering and writing small amounts of python code, but not power-user enough to create this whole thing properly. A point to note is that over time things like config file headers, instrument models ect change. We want this script created in a way that does not require us to bug you for little changes that seabird make or simple adjustments like naming convention changes ect.  </w:t>
+      </w:r>
+    </w:p>
+    <w:p/>
+    <w:p/>
+    <w:p/>
+    <w:p/>
+    <w:p/>
+    <w:p/>
+    <w:p/>
+    <w:p/>
+    <w:p/>
+    <w:p/>
+    <w:p/>
+    <w:p/>
+    <w:p>
+      <w:r>
+        <w:t>Code data to scrape for log</w:t>
+      </w:r>
+    </w:p>
+    <w:p>
+      <w:pPr>
+        <w:pStyle w:val="ListParagraph"/>
+        <w:numPr>
+          <w:ilvl w:val="0"/>
+          <w:numId w:val="3"/>
+        </w:numPr>
+      </w:pPr>
+      <w:r>
+        <w:t>log xmlcon file</w:t>
+      </w:r>
+    </w:p>
+    <w:p>
+      <w:pPr>
+        <w:pStyle w:val="ListParagraph"/>
+        <w:numPr>
+          <w:ilvl w:val="0"/>
+          <w:numId w:val="3"/>
+        </w:numPr>
+      </w:pPr>
+      <w:r>
+        <w:t xml:space="preserve">log </w:t>
+      </w:r>
+      <w:r>
+        <w:t>File_name</w:t>
+      </w:r>
+    </w:p>
+    <w:p>
+      <w:pPr>
+        <w:pStyle w:val="ListParagraph"/>
+        <w:numPr>
+          <w:ilvl w:val="0"/>
+          <w:numId w:val="3"/>
+        </w:numPr>
+      </w:pPr>
+      <w:r>
+        <w:t>log Lat and Lon from DB</w:t>
+      </w:r>
+    </w:p>
+    <w:p>
+      <w:pPr>
+        <w:pStyle w:val="ListParagraph"/>
+        <w:numPr>
+          <w:ilvl w:val="0"/>
+          <w:numId w:val="3"/>
+        </w:numPr>
+      </w:pPr>
+      <w:r>
+        <w:t>log logreq from DB</w:t>
+      </w:r>
+    </w:p>
+    <w:p/>
+    <w:p>
+      <w:r>
+        <w:t xml:space="preserve">Appendix 1, data to scrape for log from </w:t>
+      </w:r>
+      <w:r>
+        <w:t>any cnv</w:t>
+      </w:r>
+      <w:r>
+        <w:t xml:space="preserve"> file.</w:t>
+      </w:r>
+      <w:r>
+        <w:t xml:space="preserve"> Cnv files all have the log that we require as they step through, but we want it all in a central location.</w:t>
+      </w:r>
+    </w:p>
+    <w:p>
+      <w:pPr>
+        <w:pStyle w:val="NoSpacing"/>
+      </w:pPr>
+      <w:r>
+        <w:t>* Sea-Bird SBE19plus Data File:</w:t>
+      </w:r>
+    </w:p>
+    <w:p>
+      <w:pPr>
+        <w:pStyle w:val="NoSpacing"/>
+      </w:pPr>
+      <w:r>
+        <w:t>* FileName = D:\WQ\field\CTD_files\2021_04_7603_Aqr_19Plus\WQQ323.hex</w:t>
+      </w:r>
+    </w:p>
+    <w:p>
+      <w:pPr>
+        <w:pStyle w:val="NoSpacing"/>
+      </w:pPr>
+      <w:r>
+        <w:t>* Software Version 1.59</w:t>
+      </w:r>
+    </w:p>
+    <w:p>
+      <w:pPr>
+        <w:pStyle w:val="NoSpacing"/>
+        <w:rPr>
+          <w:b/>
+          <w:bCs/>
+        </w:rPr>
+      </w:pPr>
+      <w:r>
+        <w:rPr>
+          <w:b/>
+          <w:bCs/>
+        </w:rPr>
+        <w:t>* Temperature SN =  4525</w:t>
+      </w:r>
+    </w:p>
+    <w:p>
+      <w:pPr>
+        <w:pStyle w:val="NoSpacing"/>
+        <w:rPr>
+          <w:b/>
+          <w:bCs/>
+        </w:rPr>
+      </w:pPr>
+      <w:r>
+        <w:rPr>
+          <w:b/>
+          <w:bCs/>
+        </w:rPr>
+        <w:t>* Conductivity SN =  4525</w:t>
+      </w:r>
+    </w:p>
+    <w:p>
+      <w:pPr>
+        <w:pStyle w:val="NoSpacing"/>
+      </w:pPr>
+      <w:r>
+        <w:t>* System UpLoad Time = Apr 13 2021 15:44:23</w:t>
+      </w:r>
+    </w:p>
+    <w:p>
+      <w:pPr>
+        <w:pStyle w:val="NoSpacing"/>
+      </w:pPr>
+      <w:r>
+        <w:t>** WQQ323</w:t>
+      </w:r>
+    </w:p>
+    <w:p>
+      <w:pPr>
+        <w:pStyle w:val="NoSpacing"/>
+      </w:pPr>
+      <w:r>
+        <w:t>* ds</w:t>
+      </w:r>
+    </w:p>
+    <w:p>
+      <w:pPr>
+        <w:pStyle w:val="NoSpacing"/>
+      </w:pPr>
+      <w:r>
+        <w:t>* SeacatPlus V 1.4D  SERIAL NO. 4525    12 Apr 2021  21:43:25</w:t>
+      </w:r>
+    </w:p>
+    <w:p>
+      <w:pPr>
+        <w:pStyle w:val="NoSpacing"/>
+      </w:pPr>
+      <w:r>
+        <w:t>* vbatt = 12.9, vlith =  8.3, ioper =  61.8 ma, ipump = 132.8 ma,</w:t>
+      </w:r>
+    </w:p>
+    <w:p>
+      <w:pPr>
+        <w:pStyle w:val="NoSpacing"/>
+      </w:pPr>
+      <w:r>
+        <w:t>* iext01 =  14.7 ma, iext23 =  66.9 ma,</w:t>
+      </w:r>
+    </w:p>
+    <w:p>
+      <w:pPr>
+        <w:pStyle w:val="NoSpacing"/>
+      </w:pPr>
+      <w:r>
+        <w:t>* status = not logging</w:t>
+      </w:r>
+    </w:p>
+    <w:p>
+      <w:pPr>
+        <w:pStyle w:val="NoSpacing"/>
+      </w:pPr>
+      <w:r>
+        <w:t>* number of scans to average = 1</w:t>
+      </w:r>
+    </w:p>
+    <w:p>
+      <w:pPr>
+        <w:pStyle w:val="NoSpacing"/>
+      </w:pPr>
+      <w:r>
+        <w:t>* samples = 31695, free = 409810, casts = 15</w:t>
+      </w:r>
+    </w:p>
+    <w:p>
+      <w:pPr>
+        <w:pStyle w:val="NoSpacing"/>
+      </w:pPr>
+      <w:r>
+        <w:t>* mode = profile, minimum cond freq = 3137, pump delay = 40 sec</w:t>
+      </w:r>
+    </w:p>
+    <w:p>
+      <w:pPr>
+        <w:pStyle w:val="NoSpacing"/>
+      </w:pPr>
+      <w:r>
+        <w:t>* autorun = no, ignore magnetic switch = no</w:t>
+      </w:r>
+    </w:p>
+    <w:p>
+      <w:pPr>
+        <w:pStyle w:val="NoSpacing"/>
+      </w:pPr>
+      <w:r>
+        <w:t>* battery type = ALKALINE, battery cutoff =  7.5 volts</w:t>
+      </w:r>
+    </w:p>
+    <w:p>
+      <w:pPr>
+        <w:pStyle w:val="NoSpacing"/>
+      </w:pPr>
+      <w:r>
+        <w:t>* pressure sensor = strain gauge, range = 1450.0</w:t>
+      </w:r>
+    </w:p>
+    <w:p>
+      <w:pPr>
+        <w:pStyle w:val="NoSpacing"/>
+      </w:pPr>
+      <w:r>
+        <w:t>* SBE 38 = no, Gas Tension Device = no</w:t>
+      </w:r>
+    </w:p>
+    <w:p>
+      <w:pPr>
+        <w:pStyle w:val="NoSpacing"/>
+      </w:pPr>
+      <w:r>
+        <w:t>* Ext Volt 0 = yes, Ext Volt 1 = yes, Ext Volt 2 = yes, Ext Volt 3 = yes</w:t>
+      </w:r>
+    </w:p>
+    <w:p>
+      <w:pPr>
+        <w:pStyle w:val="NoSpacing"/>
+      </w:pPr>
+      <w:r>
+        <w:t>* echo commands = yes</w:t>
+      </w:r>
+    </w:p>
+    <w:p>
+      <w:pPr>
+        <w:pStyle w:val="NoSpacing"/>
+      </w:pPr>
+      <w:r>
+        <w:t>* output format = raw HEX</w:t>
+      </w:r>
+    </w:p>
+    <w:p>
+      <w:pPr>
+        <w:pStyle w:val="NoSpacing"/>
+      </w:pPr>
+    </w:p>
+    <w:p>
+      <w:pPr>
+        <w:pStyle w:val="NoSpacing"/>
+      </w:pPr>
+      <w:r>
+        <w:t>* S&gt;</w:t>
+      </w:r>
+    </w:p>
+    <w:p>
+      <w:pPr>
+        <w:pStyle w:val="NoSpacing"/>
+      </w:pPr>
+      <w:r>
+        <w:t>*</w:t>
+      </w:r>
+    </w:p>
+    <w:p>
+      <w:pPr>
+        <w:pStyle w:val="NoSpacing"/>
+      </w:pPr>
       <w:r>
         <w:lastRenderedPageBreak/>
-        <w:t>and allow the option for reprocessing once .psa files have been changed.</w:t>
-      </w:r>
-    </w:p>
-    <w:p>
-      <w:pPr>
-        <w:pStyle w:val="ListParagraph"/>
-        <w:numPr>
-          <w:ilvl w:val="1"/>
-          <w:numId w:val="1"/>
-        </w:numPr>
-      </w:pPr>
-      <w:r>
-        <w:t>At this point it would be good to see a plot of the data as well</w:t>
-      </w:r>
-    </w:p>
-    <w:p>
-      <w:pPr>
-        <w:pStyle w:val="ListParagraph"/>
-        <w:numPr>
-          <w:ilvl w:val="0"/>
-          <w:numId w:val="1"/>
-        </w:numPr>
-      </w:pPr>
-      <w:r>
-        <w:t>Version control log</w:t>
-      </w:r>
-    </w:p>
-    <w:p>
-      <w:pPr>
-        <w:pStyle w:val="ListParagraph"/>
-        <w:numPr>
-          <w:ilvl w:val="1"/>
-          <w:numId w:val="1"/>
-        </w:numPr>
-      </w:pPr>
-      <w:r>
-        <w:t xml:space="preserve">Script to continually update a version control log, </w:t>
-      </w:r>
-    </w:p>
-    <w:p>
-      <w:pPr>
-        <w:pStyle w:val="ListParagraph"/>
-        <w:numPr>
-          <w:ilvl w:val="2"/>
-          <w:numId w:val="1"/>
-        </w:numPr>
-      </w:pPr>
-      <w:r>
-        <w:t>File in</w:t>
-      </w:r>
-    </w:p>
-    <w:p>
-      <w:pPr>
-        <w:pStyle w:val="ListParagraph"/>
-        <w:numPr>
-          <w:ilvl w:val="2"/>
-          <w:numId w:val="1"/>
-        </w:numPr>
-      </w:pPr>
-      <w:r>
-        <w:t>Con</w:t>
-      </w:r>
-      <w:r>
-        <w:t>fig</w:t>
-      </w:r>
-      <w:r>
-        <w:t xml:space="preserve"> file used</w:t>
-      </w:r>
-    </w:p>
-    <w:p>
-      <w:pPr>
-        <w:pStyle w:val="ListParagraph"/>
-        <w:numPr>
-          <w:ilvl w:val="2"/>
-          <w:numId w:val="1"/>
-        </w:numPr>
-      </w:pPr>
-      <w:r>
-        <w:t>Dataproc s</w:t>
-      </w:r>
-      <w:r>
-        <w:t>teps run</w:t>
-      </w:r>
-    </w:p>
-    <w:p>
-      <w:pPr>
-        <w:pStyle w:val="ListParagraph"/>
-        <w:numPr>
-          <w:ilvl w:val="2"/>
-          <w:numId w:val="1"/>
-        </w:numPr>
-      </w:pPr>
-      <w:r>
-        <w:t>Parameters used?</w:t>
-      </w:r>
-      <w:r>
-        <w:t xml:space="preserve"> Scrape from bin_down cnv file with line search </w:t>
-      </w:r>
-    </w:p>
-    <w:p>
-      <w:pPr>
-        <w:pStyle w:val="ListParagraph"/>
-        <w:numPr>
-          <w:ilvl w:val="2"/>
-          <w:numId w:val="1"/>
-        </w:numPr>
-      </w:pPr>
-      <w:r>
-        <w:t>More to come</w:t>
-      </w:r>
-    </w:p>
-    <w:p>
-      <w:pPr>
-        <w:pStyle w:val="ListParagraph"/>
-        <w:numPr>
-          <w:ilvl w:val="0"/>
-          <w:numId w:val="1"/>
-        </w:numPr>
-      </w:pPr>
-      <w:r>
-        <w:t>There is a train of thought to have a system where the code gathers a bunch of information prior to starting any processing like Roxanas did. It would look at all the files in the “waiting to be processed” folder, and cross reference with oracle database looking for metadata, as well as in the completed folder to see if they had already been done. Once metadata was entered in the database, it would then process only these casts.</w:t>
-      </w:r>
-      <w:r>
-        <w:t xml:space="preserve"> – more to come</w:t>
-      </w:r>
-    </w:p>
-    <w:p>
-      <w:pPr>
-        <w:pStyle w:val="ListParagraph"/>
-        <w:numPr>
-          <w:ilvl w:val="0"/>
-          <w:numId w:val="1"/>
-        </w:numPr>
-      </w:pPr>
-      <w:r>
-        <w:t>Heavily document each step throughout code</w:t>
-      </w:r>
-    </w:p>
-    <w:p>
-      <w:pPr>
-        <w:pStyle w:val="ListParagraph"/>
-        <w:numPr>
-          <w:ilvl w:val="1"/>
-          <w:numId w:val="1"/>
-        </w:numPr>
-      </w:pPr>
-      <w:r>
-        <w:t xml:space="preserve">JM is </w:t>
-      </w:r>
-      <w:r>
-        <w:t xml:space="preserve">fine navigating, altering and writing small amounts of python code, but not power-user enough to create this whole thing properly. A point to note is that over time things like config file headers, instrument models ect change. We want this script created in a way that does not require us to bug you for little changes that seabird make or simple adjustments like naming convention changes ect.  </w:t>
+        <w:t>* SeacatPlus V 1.4D  SERIAL NO. 4525    12 Apr 2021  21:43:38</w:t>
+      </w:r>
+    </w:p>
+    <w:p>
+      <w:pPr>
+        <w:pStyle w:val="NoSpacing"/>
+      </w:pPr>
+      <w:r>
+        <w:t>* temperature:  23-oct-20</w:t>
+      </w:r>
+    </w:p>
+    <w:p>
+      <w:pPr>
+        <w:pStyle w:val="NoSpacing"/>
+      </w:pPr>
+      <w:r>
+        <w:t>*     TA0 = 1.270134e-03</w:t>
+      </w:r>
+    </w:p>
+    <w:p>
+      <w:pPr>
+        <w:pStyle w:val="NoSpacing"/>
+      </w:pPr>
+      <w:r>
+        <w:t>*     TA1 = 2.604666e-04</w:t>
+      </w:r>
+    </w:p>
+    <w:p>
+      <w:pPr>
+        <w:pStyle w:val="NoSpacing"/>
+      </w:pPr>
+      <w:r>
+        <w:t>*     TA2 = 3.978012e-07</w:t>
+      </w:r>
+    </w:p>
+    <w:p>
+      <w:pPr>
+        <w:pStyle w:val="NoSpacing"/>
+      </w:pPr>
+      <w:r>
+        <w:t>*     TA3 = 1.377431e-07</w:t>
+      </w:r>
+    </w:p>
+    <w:p>
+      <w:pPr>
+        <w:pStyle w:val="NoSpacing"/>
+      </w:pPr>
+      <w:r>
+        <w:t>*     TOFFSET = 0.000000e+00</w:t>
+      </w:r>
+    </w:p>
+    <w:p>
+      <w:pPr>
+        <w:pStyle w:val="NoSpacing"/>
+      </w:pPr>
+      <w:r>
+        <w:t>* conductivity:  23-oct-20</w:t>
+      </w:r>
+    </w:p>
+    <w:p>
+      <w:pPr>
+        <w:pStyle w:val="NoSpacing"/>
+      </w:pPr>
+      <w:r>
+        <w:t>*     G = -9.738302e-01</w:t>
+      </w:r>
+    </w:p>
+    <w:p>
+      <w:pPr>
+        <w:pStyle w:val="NoSpacing"/>
+      </w:pPr>
+      <w:r>
+        <w:t>*     H = 1.403505e-01</w:t>
+      </w:r>
+    </w:p>
+    <w:p>
+      <w:pPr>
+        <w:pStyle w:val="NoSpacing"/>
+      </w:pPr>
+      <w:r>
+        <w:t>*     I = -2.267605e-04</w:t>
+      </w:r>
+    </w:p>
+    <w:p>
+      <w:pPr>
+        <w:pStyle w:val="NoSpacing"/>
+      </w:pPr>
+      <w:r>
+        <w:t>*     J = 3.822297e-05</w:t>
+      </w:r>
+    </w:p>
+    <w:p>
+      <w:pPr>
+        <w:pStyle w:val="NoSpacing"/>
+      </w:pPr>
+      <w:r>
+        <w:t>*     CF0 = 2.637367e+03</w:t>
+      </w:r>
+    </w:p>
+    <w:p>
+      <w:pPr>
+        <w:pStyle w:val="NoSpacing"/>
+      </w:pPr>
+      <w:r>
+        <w:t>*     CPCOR = -9.570000e-08</w:t>
+      </w:r>
+    </w:p>
+    <w:p>
+      <w:pPr>
+        <w:pStyle w:val="NoSpacing"/>
+      </w:pPr>
+      <w:r>
+        <w:t>*     CTCOR = 3.250000e-06</w:t>
+      </w:r>
+    </w:p>
+    <w:p>
+      <w:pPr>
+        <w:pStyle w:val="NoSpacing"/>
+      </w:pPr>
+      <w:r>
+        <w:t>*     CSLOPE = 1.000000e+00</w:t>
+      </w:r>
+    </w:p>
+    <w:p>
+      <w:pPr>
+        <w:pStyle w:val="NoSpacing"/>
+      </w:pPr>
+      <w:r>
+        <w:t>* pressure S/N = 3770, range = 1450 psia:  20-oct-20</w:t>
+      </w:r>
+    </w:p>
+    <w:p>
+      <w:pPr>
+        <w:pStyle w:val="NoSpacing"/>
+      </w:pPr>
+      <w:r>
+        <w:t>*     PA0 = 6.297490e-01</w:t>
+      </w:r>
+    </w:p>
+    <w:p>
+      <w:pPr>
+        <w:pStyle w:val="NoSpacing"/>
+      </w:pPr>
+      <w:r>
+        <w:t>*     PA1 = 4.435756e-03</w:t>
+      </w:r>
+    </w:p>
+    <w:p>
+      <w:pPr>
+        <w:pStyle w:val="NoSpacing"/>
+      </w:pPr>
+      <w:r>
+        <w:t>*     PA2 = -1.994071e-11</w:t>
+      </w:r>
+    </w:p>
+    <w:p>
+      <w:pPr>
+        <w:pStyle w:val="NoSpacing"/>
+      </w:pPr>
+      <w:r>
+        <w:t>*     PTCA0 = 5.217988e+05</w:t>
+      </w:r>
+    </w:p>
+    <w:p>
+      <w:pPr>
+        <w:pStyle w:val="NoSpacing"/>
+      </w:pPr>
+      <w:r>
+        <w:t>*     PTCA1 = 6.595602e+00</w:t>
+      </w:r>
+    </w:p>
+    <w:p>
+      <w:pPr>
+        <w:pStyle w:val="NoSpacing"/>
+      </w:pPr>
+      <w:r>
+        <w:t>*     PTCA2 = -3.583078e-02</w:t>
+      </w:r>
+    </w:p>
+    <w:p>
+      <w:pPr>
+        <w:pStyle w:val="NoSpacing"/>
+      </w:pPr>
+      <w:r>
+        <w:t>*     PTCB0 = 2.487100e+01</w:t>
+      </w:r>
+    </w:p>
+    <w:p>
+      <w:pPr>
+        <w:pStyle w:val="NoSpacing"/>
+      </w:pPr>
+      <w:r>
+        <w:t>*     PTCB1 = -9.999999e-04</w:t>
+      </w:r>
+    </w:p>
+    <w:p>
+      <w:pPr>
+        <w:pStyle w:val="NoSpacing"/>
+      </w:pPr>
+      <w:r>
+        <w:t>*     PTCB2 = 0.000000e+00</w:t>
+      </w:r>
+    </w:p>
+    <w:p>
+      <w:pPr>
+        <w:pStyle w:val="NoSpacing"/>
+      </w:pPr>
+      <w:r>
+        <w:t>*     PTEMPA0 = -5.420420e+01</w:t>
+      </w:r>
+    </w:p>
+    <w:p>
+      <w:pPr>
+        <w:pStyle w:val="NoSpacing"/>
+      </w:pPr>
+      <w:r>
+        <w:t>*     PTEMPA1 = 5.714442e+01</w:t>
+      </w:r>
+    </w:p>
+    <w:p>
+      <w:pPr>
+        <w:pStyle w:val="NoSpacing"/>
+      </w:pPr>
+      <w:r>
+        <w:t>*     PTEMPA2 = -6.930979e-01</w:t>
+      </w:r>
+    </w:p>
+    <w:p>
+      <w:pPr>
+        <w:pStyle w:val="NoSpacing"/>
+      </w:pPr>
+      <w:r>
+        <w:t>*     POFFSET = 0.000000e+00</w:t>
+      </w:r>
+    </w:p>
+    <w:p>
+      <w:pPr>
+        <w:pStyle w:val="NoSpacing"/>
+      </w:pPr>
+      <w:r>
+        <w:t>* volt 0: offset = -4.684667e-02, slope = 1.248835e+00</w:t>
+      </w:r>
+    </w:p>
+    <w:p>
+      <w:pPr>
+        <w:pStyle w:val="NoSpacing"/>
+      </w:pPr>
+      <w:r>
+        <w:t>* volt 1: offset = -4.714667e-02, slope = 1.249249e+00</w:t>
+      </w:r>
+    </w:p>
+    <w:p>
+      <w:pPr>
+        <w:pStyle w:val="NoSpacing"/>
+      </w:pPr>
+      <w:r>
+        <w:t>* volt 2: offset = -4.669333e-02, slope = 1.249405e+00</w:t>
+      </w:r>
+    </w:p>
+    <w:p>
+      <w:pPr>
+        <w:pStyle w:val="NoSpacing"/>
+      </w:pPr>
+      <w:r>
+        <w:t>* volt 3: offset = -4.679667e-02, slope = 1.249395e+00</w:t>
+      </w:r>
+    </w:p>
+    <w:p>
+      <w:pPr>
+        <w:pStyle w:val="NoSpacing"/>
+      </w:pPr>
+      <w:r>
+        <w:t>*     EXTFREQSF = 1.000005e+00</w:t>
+      </w:r>
+    </w:p>
+    <w:p>
+      <w:pPr>
+        <w:pStyle w:val="NoSpacing"/>
+      </w:pPr>
+      <w:r>
+        <w:t>* dh</w:t>
+      </w:r>
+    </w:p>
+    <w:p>
+      <w:pPr>
+        <w:pStyle w:val="NoSpacing"/>
+      </w:pPr>
+      <w:r>
+        <w:t xml:space="preserve">* cast   7 </w:t>
+      </w:r>
+      <w:r>
+        <w:rPr>
+          <w:b/>
+          <w:bCs/>
+        </w:rPr>
+        <w:t>07 Apr 2021 00:22:36</w:t>
+      </w:r>
+      <w:r>
+        <w:t xml:space="preserve"> samples 19989 to 21220, avg = 1, stop = mag switch</w:t>
+      </w:r>
+    </w:p>
+    <w:p>
+      <w:pPr>
+        <w:pStyle w:val="NoSpacing"/>
+      </w:pPr>
+    </w:p>
+    <w:p>
+      <w:pPr>
+        <w:pStyle w:val="NoSpacing"/>
+      </w:pPr>
+      <w:r>
+        <w:t>* S&gt;</w:t>
+      </w:r>
+    </w:p>
+    <w:p>
+      <w:pPr>
+        <w:pStyle w:val="NoSpacing"/>
+      </w:pPr>
+      <w:r>
+        <w:t># nquan = 14</w:t>
+      </w:r>
+    </w:p>
+    <w:p>
+      <w:pPr>
+        <w:pStyle w:val="NoSpacing"/>
+      </w:pPr>
+      <w:r>
+        <w:t xml:space="preserve"># nvalues = 13                          </w:t>
+      </w:r>
+    </w:p>
+    <w:p>
+      <w:pPr>
+        <w:pStyle w:val="NoSpacing"/>
+      </w:pPr>
+      <w:r>
+        <w:t># units = specified</w:t>
+      </w:r>
+    </w:p>
+    <w:p>
+      <w:pPr>
+        <w:pStyle w:val="NoSpacing"/>
+      </w:pPr>
+      <w:r>
+        <w:t># name 0 = prdM: Pressure, Strain Gauge [db]</w:t>
+      </w:r>
+    </w:p>
+    <w:p>
+      <w:pPr>
+        <w:pStyle w:val="NoSpacing"/>
+      </w:pPr>
+      <w:r>
+        <w:t># name 1 = tv290C: Temperature [ITS-90, deg C]</w:t>
+      </w:r>
+    </w:p>
+    <w:p>
+      <w:pPr>
+        <w:pStyle w:val="NoSpacing"/>
+      </w:pPr>
+      <w:r>
+        <w:t># name 2 = c0S/m: Conductivity [S/m]</w:t>
+      </w:r>
+    </w:p>
+    <w:p>
+      <w:pPr>
+        <w:pStyle w:val="NoSpacing"/>
+      </w:pPr>
+      <w:r>
+        <w:t># name 3 = sbeox0V: Oxygen raw, SBE 43 [V]</w:t>
+      </w:r>
+    </w:p>
+    <w:p>
+      <w:pPr>
+        <w:pStyle w:val="NoSpacing"/>
+      </w:pPr>
+      <w:r>
+        <w:t># name 4 = flECO-AFL: Fluorescence, WET Labs ECO-AFL/FL [mg/m^3]</w:t>
+      </w:r>
+    </w:p>
+    <w:p>
+      <w:pPr>
+        <w:pStyle w:val="NoSpacing"/>
+      </w:pPr>
+      <w:r>
+        <w:t># name 5 = CStarTr0: Beam Transmission, WET Labs C-Star [%]</w:t>
+      </w:r>
+    </w:p>
+    <w:p>
+      <w:pPr>
+        <w:pStyle w:val="NoSpacing"/>
+      </w:pPr>
+      <w:r>
+        <w:t># name 6 = par/sat/log: PAR/Logarithmic, Satlantic</w:t>
+      </w:r>
+    </w:p>
+    <w:p>
+      <w:pPr>
+        <w:pStyle w:val="NoSpacing"/>
+      </w:pPr>
+      <w:r>
+        <w:t># name 7 = scan: Scan Count</w:t>
+      </w:r>
+    </w:p>
+    <w:p>
+      <w:pPr>
+        <w:pStyle w:val="NoSpacing"/>
+      </w:pPr>
+      <w:r>
+        <w:t># name 8 = timeS: Time, Elapsed [seconds]</w:t>
+      </w:r>
+    </w:p>
+    <w:p>
+      <w:pPr>
+        <w:pStyle w:val="NoSpacing"/>
+      </w:pPr>
+      <w:r>
+        <w:lastRenderedPageBreak/>
+        <w:t># name 9 = depSM: Depth [salt water, m], lat = -16.92</w:t>
+      </w:r>
+    </w:p>
+    <w:p>
+      <w:pPr>
+        <w:pStyle w:val="NoSpacing"/>
+      </w:pPr>
+      <w:r>
+        <w:t># name 10 = sal00: Salinity, Practical [PSU]</w:t>
+      </w:r>
+    </w:p>
+    <w:p>
+      <w:pPr>
+        <w:pStyle w:val="NoSpacing"/>
+      </w:pPr>
+      <w:r>
+        <w:t># name 11 = sbox0Mm/Kg: Oxygen, SBE 43 [umol/kg], WS = 2</w:t>
+      </w:r>
+    </w:p>
+    <w:p>
+      <w:pPr>
+        <w:pStyle w:val="NoSpacing"/>
+      </w:pPr>
+      <w:r>
+        <w:t># name 12 = nbin: number of scans per bin</w:t>
+      </w:r>
+    </w:p>
+    <w:p>
+      <w:pPr>
+        <w:pStyle w:val="NoSpacing"/>
+      </w:pPr>
+      <w:r>
+        <w:t># name 13 = flag: flag</w:t>
+      </w:r>
+    </w:p>
+    <w:p>
+      <w:pPr>
+        <w:pStyle w:val="NoSpacing"/>
+      </w:pPr>
+      <w:r>
+        <w:t xml:space="preserve"># span 0 =      2.012,     14.083       </w:t>
+      </w:r>
+    </w:p>
+    <w:p>
+      <w:pPr>
+        <w:pStyle w:val="NoSpacing"/>
+      </w:pPr>
+      <w:r>
+        <w:t xml:space="preserve"># span 1 =    27.7623,    27.8229       </w:t>
+      </w:r>
+    </w:p>
+    <w:p>
+      <w:pPr>
+        <w:pStyle w:val="NoSpacing"/>
+      </w:pPr>
+      <w:r>
+        <w:t xml:space="preserve"># span 2 =   5.374402,   5.441685       </w:t>
+      </w:r>
+    </w:p>
+    <w:p>
+      <w:pPr>
+        <w:pStyle w:val="NoSpacing"/>
+      </w:pPr>
+      <w:r>
+        <w:t xml:space="preserve"># span 3 =     2.8356,     2.8815       </w:t>
+      </w:r>
+    </w:p>
+    <w:p>
+      <w:pPr>
+        <w:pStyle w:val="NoSpacing"/>
+      </w:pPr>
+      <w:r>
+        <w:t xml:space="preserve"># span 4 =     0.1510,     0.4135       </w:t>
+      </w:r>
+    </w:p>
+    <w:p>
+      <w:pPr>
+        <w:pStyle w:val="NoSpacing"/>
+      </w:pPr>
+      <w:r>
+        <w:t xml:space="preserve"># span 5 =    67.2525,    83.4491       </w:t>
+      </w:r>
+    </w:p>
+    <w:p>
+      <w:pPr>
+        <w:pStyle w:val="NoSpacing"/>
+      </w:pPr>
+      <w:r>
+        <w:t xml:space="preserve"># span 6 = 3.4698e+01, 1.0726e+03       </w:t>
+      </w:r>
+    </w:p>
+    <w:p>
+      <w:pPr>
+        <w:pStyle w:val="NoSpacing"/>
+      </w:pPr>
+      <w:r>
+        <w:t xml:space="preserve"># span 7 =        850,       1019       </w:t>
+      </w:r>
+    </w:p>
+    <w:p>
+      <w:pPr>
+        <w:pStyle w:val="NoSpacing"/>
+      </w:pPr>
+      <w:r>
+        <w:t xml:space="preserve"># span 8 =    212.177,    254.542       </w:t>
+      </w:r>
+    </w:p>
+    <w:p>
+      <w:pPr>
+        <w:pStyle w:val="NoSpacing"/>
+      </w:pPr>
+      <w:r>
+        <w:t xml:space="preserve"># span 9 =      2.000,     14.000       </w:t>
+      </w:r>
+    </w:p>
+    <w:p>
+      <w:pPr>
+        <w:pStyle w:val="NoSpacing"/>
+      </w:pPr>
+      <w:r>
+        <w:t xml:space="preserve"># span 10 =    33.3897,    33.8920      </w:t>
+      </w:r>
+    </w:p>
+    <w:p>
+      <w:pPr>
+        <w:pStyle w:val="NoSpacing"/>
+      </w:pPr>
+      <w:r>
+        <w:t xml:space="preserve"># span 11 =    188.316,    192.315      </w:t>
+      </w:r>
+    </w:p>
+    <w:p>
+      <w:pPr>
+        <w:pStyle w:val="NoSpacing"/>
+      </w:pPr>
+      <w:r>
+        <w:t xml:space="preserve"># span 12 =          1,         15      </w:t>
+      </w:r>
+    </w:p>
+    <w:p>
+      <w:pPr>
+        <w:pStyle w:val="NoSpacing"/>
+      </w:pPr>
+      <w:r>
+        <w:t xml:space="preserve"># span 13 = 0.0000e+00, 0.0000e+00      </w:t>
+      </w:r>
+    </w:p>
+    <w:p>
+      <w:pPr>
+        <w:pStyle w:val="NoSpacing"/>
+      </w:pPr>
+      <w:r>
+        <w:rPr>
+          <w:b/>
+          <w:bCs/>
+        </w:rPr>
+        <w:t># interval = meters: 1</w:t>
+      </w:r>
+      <w:r>
+        <w:t xml:space="preserve">                  </w:t>
+      </w:r>
+    </w:p>
+    <w:p>
+      <w:pPr>
+        <w:pStyle w:val="NoSpacing"/>
+      </w:pPr>
+      <w:r>
+        <w:t># start_time = Apr 07 2021 00:22:36 [Instrument's time stamp, header]</w:t>
+      </w:r>
+    </w:p>
+    <w:p>
+      <w:pPr>
+        <w:pStyle w:val="NoSpacing"/>
+      </w:pPr>
+      <w:r>
+        <w:t># bad_flag = -9.990e-29</w:t>
+      </w:r>
+    </w:p>
+    <w:p>
+      <w:pPr>
+        <w:pStyle w:val="NoSpacing"/>
+        <w:rPr>
+          <w:b/>
+          <w:bCs/>
+        </w:rPr>
+      </w:pPr>
+      <w:r>
+        <w:rPr>
+          <w:b/>
+          <w:bCs/>
+        </w:rPr>
+        <w:t># &lt;Sensors count="7" &gt;</w:t>
+      </w:r>
+    </w:p>
+    <w:p>
+      <w:pPr>
+        <w:pStyle w:val="NoSpacing"/>
+      </w:pPr>
+      <w:r>
+        <w:t>#   &lt;sensor Channel="1" &gt;</w:t>
+      </w:r>
+    </w:p>
+    <w:p>
+      <w:pPr>
+        <w:pStyle w:val="NoSpacing"/>
+      </w:pPr>
+      <w:r>
+        <w:t>#     &lt;!-- Count, Temperature --&gt;</w:t>
+      </w:r>
+    </w:p>
+    <w:p>
+      <w:pPr>
+        <w:pStyle w:val="NoSpacing"/>
+        <w:rPr>
+          <w:b/>
+          <w:bCs/>
+        </w:rPr>
+      </w:pPr>
+      <w:r>
+        <w:rPr>
+          <w:b/>
+          <w:bCs/>
+        </w:rPr>
+        <w:t>#     &lt;TemperatureSensor SensorID="58" &gt;</w:t>
+      </w:r>
+    </w:p>
+    <w:p>
+      <w:pPr>
+        <w:pStyle w:val="NoSpacing"/>
+        <w:rPr>
+          <w:b/>
+          <w:bCs/>
+        </w:rPr>
+      </w:pPr>
+      <w:r>
+        <w:rPr>
+          <w:b/>
+          <w:bCs/>
+        </w:rPr>
+        <w:t>#       &lt;SerialNumber&gt;4525&lt;/SerialNumber&gt;</w:t>
+      </w:r>
+    </w:p>
+    <w:p>
+      <w:pPr>
+        <w:pStyle w:val="NoSpacing"/>
+        <w:rPr>
+          <w:b/>
+          <w:bCs/>
+        </w:rPr>
+      </w:pPr>
+      <w:r>
+        <w:rPr>
+          <w:b/>
+          <w:bCs/>
+        </w:rPr>
+        <w:t>#       &lt;CalibrationDate&gt;23-Oct-20&lt;/CalibrationDate&gt;</w:t>
+      </w:r>
+    </w:p>
+    <w:p>
+      <w:pPr>
+        <w:pStyle w:val="NoSpacing"/>
+      </w:pPr>
+      <w:r>
+        <w:t>#       &lt;A0&gt;1.27013365e-003&lt;/A0&gt;</w:t>
+      </w:r>
+    </w:p>
+    <w:p>
+      <w:pPr>
+        <w:pStyle w:val="NoSpacing"/>
+      </w:pPr>
+      <w:r>
+        <w:t>#       &lt;A1&gt;2.60466637e-004&lt;/A1&gt;</w:t>
+      </w:r>
+    </w:p>
+    <w:p>
+      <w:pPr>
+        <w:pStyle w:val="NoSpacing"/>
+      </w:pPr>
+      <w:r>
+        <w:t>#       &lt;A2&gt;3.97801157e-007&lt;/A2&gt;</w:t>
+      </w:r>
+    </w:p>
+    <w:p>
+      <w:pPr>
+        <w:pStyle w:val="NoSpacing"/>
+      </w:pPr>
+      <w:r>
+        <w:t>#       &lt;A3&gt;1.37743110e-007&lt;/A3&gt;</w:t>
+      </w:r>
+    </w:p>
+    <w:p>
+      <w:pPr>
+        <w:pStyle w:val="NoSpacing"/>
+      </w:pPr>
+      <w:r>
+        <w:t>#       &lt;Slope&gt;1.00000000&lt;/Slope&gt;</w:t>
+      </w:r>
+    </w:p>
+    <w:p>
+      <w:pPr>
+        <w:pStyle w:val="NoSpacing"/>
+      </w:pPr>
+      <w:r>
+        <w:t>#       &lt;Offset&gt;0.0000&lt;/Offset&gt;</w:t>
+      </w:r>
+    </w:p>
+    <w:p>
+      <w:pPr>
+        <w:pStyle w:val="NoSpacing"/>
+      </w:pPr>
+      <w:r>
+        <w:t>#     &lt;/TemperatureSensor&gt;</w:t>
+      </w:r>
+    </w:p>
+    <w:p>
+      <w:pPr>
+        <w:pStyle w:val="NoSpacing"/>
+      </w:pPr>
+      <w:r>
+        <w:t>#   &lt;/sensor&gt;</w:t>
+      </w:r>
+    </w:p>
+    <w:p>
+      <w:pPr>
+        <w:pStyle w:val="NoSpacing"/>
+      </w:pPr>
+      <w:r>
+        <w:t>#   &lt;sensor Channel="2" &gt;</w:t>
+      </w:r>
+    </w:p>
+    <w:p>
+      <w:pPr>
+        <w:pStyle w:val="NoSpacing"/>
+      </w:pPr>
+      <w:r>
+        <w:t>#     &lt;!-- Frequency 0, Conductivity --&gt;</w:t>
+      </w:r>
+    </w:p>
+    <w:p>
+      <w:pPr>
+        <w:pStyle w:val="NoSpacing"/>
+        <w:rPr>
+          <w:b/>
+          <w:bCs/>
+        </w:rPr>
+      </w:pPr>
+      <w:r>
+        <w:rPr>
+          <w:b/>
+          <w:bCs/>
+        </w:rPr>
+        <w:t>#     &lt;ConductivitySensor SensorID="3" &gt;</w:t>
+      </w:r>
+    </w:p>
+    <w:p>
+      <w:pPr>
+        <w:pStyle w:val="NoSpacing"/>
+        <w:rPr>
+          <w:b/>
+          <w:bCs/>
+        </w:rPr>
+      </w:pPr>
+      <w:r>
+        <w:rPr>
+          <w:b/>
+          <w:bCs/>
+        </w:rPr>
+        <w:t>#       &lt;SerialNumber&gt;4525&lt;/SerialNumber&gt;</w:t>
+      </w:r>
+    </w:p>
+    <w:p>
+      <w:pPr>
+        <w:pStyle w:val="NoSpacing"/>
+        <w:rPr>
+          <w:b/>
+          <w:bCs/>
+        </w:rPr>
+      </w:pPr>
+      <w:r>
+        <w:rPr>
+          <w:b/>
+          <w:bCs/>
+        </w:rPr>
+        <w:t>#       &lt;CalibrationDate&gt;23-Oct-20&lt;/CalibrationDate&gt;</w:t>
+      </w:r>
+    </w:p>
+    <w:p>
+      <w:pPr>
+        <w:pStyle w:val="NoSpacing"/>
+      </w:pPr>
+      <w:r>
+        <w:t>#       &lt;UseG_J&gt;1&lt;/UseG_J&gt;</w:t>
+      </w:r>
+    </w:p>
+    <w:p>
+      <w:pPr>
+        <w:pStyle w:val="NoSpacing"/>
+      </w:pPr>
+      <w:r>
+        <w:t>#       &lt;!-- Cell const and series R are applicable only for wide range sensors. --&gt;</w:t>
+      </w:r>
+    </w:p>
+    <w:p>
+      <w:pPr>
+        <w:pStyle w:val="NoSpacing"/>
+      </w:pPr>
+      <w:r>
+        <w:t>#       &lt;SeriesR&gt;0.0000&lt;/SeriesR&gt;</w:t>
+      </w:r>
+    </w:p>
+    <w:p>
+      <w:pPr>
+        <w:pStyle w:val="NoSpacing"/>
+      </w:pPr>
+      <w:r>
+        <w:t>#       &lt;CellConst&gt;2000.0000&lt;/CellConst&gt;</w:t>
+      </w:r>
+    </w:p>
+    <w:p>
+      <w:pPr>
+        <w:pStyle w:val="NoSpacing"/>
+      </w:pPr>
+      <w:r>
+        <w:t>#       &lt;ConductivityType&gt;0&lt;/ConductivityType&gt;</w:t>
+      </w:r>
+    </w:p>
+    <w:p>
+      <w:pPr>
+        <w:pStyle w:val="NoSpacing"/>
+      </w:pPr>
+      <w:r>
+        <w:t>#       &lt;Coefficients equation="0" &gt;</w:t>
+      </w:r>
+    </w:p>
+    <w:p>
+      <w:pPr>
+        <w:pStyle w:val="NoSpacing"/>
+      </w:pPr>
+      <w:r>
+        <w:t>#         &lt;A&gt;0.00000000e+000&lt;/A&gt;</w:t>
+      </w:r>
+    </w:p>
+    <w:p>
+      <w:pPr>
+        <w:pStyle w:val="NoSpacing"/>
+      </w:pPr>
+      <w:r>
+        <w:t>#         &lt;B&gt;0.00000000e+000&lt;/B&gt;</w:t>
+      </w:r>
+    </w:p>
+    <w:p>
+      <w:pPr>
+        <w:pStyle w:val="NoSpacing"/>
+      </w:pPr>
+      <w:r>
+        <w:t>#         &lt;C&gt;0.00000000e+000&lt;/C&gt;</w:t>
+      </w:r>
+    </w:p>
+    <w:p>
+      <w:pPr>
+        <w:pStyle w:val="NoSpacing"/>
+      </w:pPr>
+      <w:r>
+        <w:t>#         &lt;D&gt;0.00000000e+000&lt;/D&gt;</w:t>
+      </w:r>
+    </w:p>
+    <w:p>
+      <w:pPr>
+        <w:pStyle w:val="NoSpacing"/>
+      </w:pPr>
+      <w:r>
+        <w:lastRenderedPageBreak/>
+        <w:t>#         &lt;M&gt;0.0&lt;/M&gt;</w:t>
+      </w:r>
+    </w:p>
+    <w:p>
+      <w:pPr>
+        <w:pStyle w:val="NoSpacing"/>
+      </w:pPr>
+      <w:r>
+        <w:t>#         &lt;CPcor&gt;-9.57000000e-008&lt;/CPcor&gt;</w:t>
+      </w:r>
+    </w:p>
+    <w:p>
+      <w:pPr>
+        <w:pStyle w:val="NoSpacing"/>
+      </w:pPr>
+      <w:r>
+        <w:t>#       &lt;/Coefficients&gt;</w:t>
+      </w:r>
+    </w:p>
+    <w:p>
+      <w:pPr>
+        <w:pStyle w:val="NoSpacing"/>
+      </w:pPr>
+      <w:r>
+        <w:t>#       &lt;Coefficients equation="1" &gt;</w:t>
+      </w:r>
+    </w:p>
+    <w:p>
+      <w:pPr>
+        <w:pStyle w:val="NoSpacing"/>
+      </w:pPr>
+      <w:r>
+        <w:t>#         &lt;G&gt;-9.73830214e-001&lt;/G&gt;</w:t>
+      </w:r>
+    </w:p>
+    <w:p>
+      <w:pPr>
+        <w:pStyle w:val="NoSpacing"/>
+      </w:pPr>
+      <w:r>
+        <w:t>#         &lt;H&gt;1.40350510e-001&lt;/H&gt;</w:t>
+      </w:r>
+    </w:p>
+    <w:p>
+      <w:pPr>
+        <w:pStyle w:val="NoSpacing"/>
+      </w:pPr>
+      <w:r>
+        <w:t>#         &lt;I&gt;-2.26760497e-004&lt;/I&gt;</w:t>
+      </w:r>
+    </w:p>
+    <w:p>
+      <w:pPr>
+        <w:pStyle w:val="NoSpacing"/>
+      </w:pPr>
+      <w:r>
+        <w:t>#         &lt;J&gt;3.82229666e-005&lt;/J&gt;</w:t>
+      </w:r>
+    </w:p>
+    <w:p>
+      <w:pPr>
+        <w:pStyle w:val="NoSpacing"/>
+      </w:pPr>
+      <w:r>
+        <w:t>#         &lt;CPcor&gt;-9.57000000e-008&lt;/CPcor&gt;</w:t>
+      </w:r>
+    </w:p>
+    <w:p>
+      <w:pPr>
+        <w:pStyle w:val="NoSpacing"/>
+      </w:pPr>
+      <w:r>
+        <w:t>#         &lt;CTcor&gt;3.2500e-006&lt;/CTcor&gt;</w:t>
+      </w:r>
+    </w:p>
+    <w:p>
+      <w:pPr>
+        <w:pStyle w:val="NoSpacing"/>
+      </w:pPr>
+      <w:r>
+        <w:t>#         &lt;!-- WBOTC not applicable unless ConductivityType = 1. --&gt;</w:t>
+      </w:r>
+    </w:p>
+    <w:p>
+      <w:pPr>
+        <w:pStyle w:val="NoSpacing"/>
+      </w:pPr>
+      <w:r>
+        <w:t>#         &lt;WBOTC&gt;0.00000000e+000&lt;/WBOTC&gt;</w:t>
+      </w:r>
+    </w:p>
+    <w:p>
+      <w:pPr>
+        <w:pStyle w:val="NoSpacing"/>
+      </w:pPr>
+      <w:r>
+        <w:t>#       &lt;/Coefficients&gt;</w:t>
+      </w:r>
+    </w:p>
+    <w:p>
+      <w:pPr>
+        <w:pStyle w:val="NoSpacing"/>
+      </w:pPr>
+      <w:r>
+        <w:t>#       &lt;Slope&gt;1.00000000&lt;/Slope&gt;</w:t>
+      </w:r>
+    </w:p>
+    <w:p>
+      <w:pPr>
+        <w:pStyle w:val="NoSpacing"/>
+      </w:pPr>
+      <w:r>
+        <w:t>#       &lt;Offset&gt;0.00000&lt;/Offset&gt;</w:t>
+      </w:r>
+    </w:p>
+    <w:p>
+      <w:pPr>
+        <w:pStyle w:val="NoSpacing"/>
+      </w:pPr>
+      <w:r>
+        <w:t>#     &lt;/ConductivitySensor&gt;</w:t>
+      </w:r>
+    </w:p>
+    <w:p>
+      <w:pPr>
+        <w:pStyle w:val="NoSpacing"/>
+      </w:pPr>
+      <w:r>
+        <w:t>#   &lt;/sensor&gt;</w:t>
+      </w:r>
+    </w:p>
+    <w:p>
+      <w:pPr>
+        <w:pStyle w:val="NoSpacing"/>
+      </w:pPr>
+      <w:r>
+        <w:t>#   &lt;sensor Channel="3" &gt;</w:t>
+      </w:r>
+    </w:p>
+    <w:p>
+      <w:pPr>
+        <w:pStyle w:val="NoSpacing"/>
+      </w:pPr>
+      <w:r>
+        <w:t>#     &lt;!-- Count, Pressure, Strain Gauge --&gt;</w:t>
+      </w:r>
+    </w:p>
+    <w:p>
+      <w:pPr>
+        <w:pStyle w:val="NoSpacing"/>
+        <w:rPr>
+          <w:b/>
+          <w:bCs/>
+        </w:rPr>
+      </w:pPr>
+      <w:r>
+        <w:rPr>
+          <w:b/>
+          <w:bCs/>
+        </w:rPr>
+        <w:t>#     &lt;PressureSensor SensorID="46" &gt;</w:t>
+      </w:r>
+    </w:p>
+    <w:p>
+      <w:pPr>
+        <w:pStyle w:val="NoSpacing"/>
+        <w:rPr>
+          <w:b/>
+          <w:bCs/>
+        </w:rPr>
+      </w:pPr>
+      <w:r>
+        <w:rPr>
+          <w:b/>
+          <w:bCs/>
+        </w:rPr>
+        <w:t>#       &lt;SerialNumber&gt;4525&lt;/SerialNumber&gt;</w:t>
+      </w:r>
+    </w:p>
+    <w:p>
+      <w:pPr>
+        <w:pStyle w:val="NoSpacing"/>
+        <w:rPr>
+          <w:b/>
+          <w:bCs/>
+        </w:rPr>
+      </w:pPr>
+      <w:r>
+        <w:rPr>
+          <w:b/>
+          <w:bCs/>
+        </w:rPr>
+        <w:t>#       &lt;CalibrationDate&gt;20-Oct-20&lt;/CalibrationDate&gt;</w:t>
+      </w:r>
+    </w:p>
+    <w:p>
+      <w:pPr>
+        <w:pStyle w:val="NoSpacing"/>
+      </w:pPr>
+      <w:r>
+        <w:t>#       &lt;PA0&gt;6.29749028e-001&lt;/PA0&gt;</w:t>
+      </w:r>
+    </w:p>
+    <w:p>
+      <w:pPr>
+        <w:pStyle w:val="NoSpacing"/>
+      </w:pPr>
+      <w:r>
+        <w:t>#       &lt;PA1&gt;4.43575603e-003&lt;/PA1&gt;</w:t>
+      </w:r>
+    </w:p>
+    <w:p>
+      <w:pPr>
+        <w:pStyle w:val="NoSpacing"/>
+      </w:pPr>
+      <w:r>
+        <w:t>#       &lt;PA2&gt;-1.99407101e-011&lt;/PA2&gt;</w:t>
+      </w:r>
+    </w:p>
+    <w:p>
+      <w:pPr>
+        <w:pStyle w:val="NoSpacing"/>
+      </w:pPr>
+      <w:r>
+        <w:t>#       &lt;PTEMPA0&gt;-5.42042030e+001&lt;/PTEMPA0&gt;</w:t>
+      </w:r>
+    </w:p>
+    <w:p>
+      <w:pPr>
+        <w:pStyle w:val="NoSpacing"/>
+      </w:pPr>
+      <w:r>
+        <w:t>#       &lt;PTEMPA1&gt;5.71444200e+001&lt;/PTEMPA1&gt;</w:t>
+      </w:r>
+    </w:p>
+    <w:p>
+      <w:pPr>
+        <w:pStyle w:val="NoSpacing"/>
+      </w:pPr>
+      <w:r>
+        <w:t>#       &lt;PTEMPA2&gt;-6.93097775e-001&lt;/PTEMPA2&gt;</w:t>
+      </w:r>
+    </w:p>
+    <w:p>
+      <w:pPr>
+        <w:pStyle w:val="NoSpacing"/>
+      </w:pPr>
+      <w:r>
+        <w:t>#       &lt;PTCA0&gt;5.21798758e+005&lt;/PTCA0&gt;</w:t>
+      </w:r>
+    </w:p>
+    <w:p>
+      <w:pPr>
+        <w:pStyle w:val="NoSpacing"/>
+      </w:pPr>
+      <w:r>
+        <w:t>#       &lt;PTCA1&gt;6.59560232e+000&lt;/PTCA1&gt;</w:t>
+      </w:r>
+    </w:p>
+    <w:p>
+      <w:pPr>
+        <w:pStyle w:val="NoSpacing"/>
+      </w:pPr>
+      <w:r>
+        <w:t>#       &lt;PTCA2&gt;-3.58307768e-002&lt;/PTCA2&gt;</w:t>
+      </w:r>
+    </w:p>
+    <w:p>
+      <w:pPr>
+        <w:pStyle w:val="NoSpacing"/>
+      </w:pPr>
+      <w:r>
+        <w:t>#       &lt;PTCB0&gt;2.48710000e+001&lt;/PTCB0&gt;</w:t>
+      </w:r>
+    </w:p>
+    <w:p>
+      <w:pPr>
+        <w:pStyle w:val="NoSpacing"/>
+      </w:pPr>
+      <w:r>
+        <w:t>#       &lt;PTCB1&gt;-1.00000000e-003&lt;/PTCB1&gt;</w:t>
+      </w:r>
+    </w:p>
+    <w:p>
+      <w:pPr>
+        <w:pStyle w:val="NoSpacing"/>
+      </w:pPr>
+      <w:r>
+        <w:t>#       &lt;PTCB2&gt;0.00000000e+000&lt;/PTCB2&gt;</w:t>
+      </w:r>
+    </w:p>
+    <w:p>
+      <w:pPr>
+        <w:pStyle w:val="NoSpacing"/>
+      </w:pPr>
+      <w:r>
+        <w:t>#       &lt;Offset&gt;0.000000&lt;/Offset&gt;</w:t>
+      </w:r>
+    </w:p>
+    <w:p>
+      <w:pPr>
+        <w:pStyle w:val="NoSpacing"/>
+      </w:pPr>
+      <w:r>
+        <w:t>#     &lt;/PressureSensor&gt;</w:t>
+      </w:r>
+    </w:p>
+    <w:p>
+      <w:pPr>
+        <w:pStyle w:val="NoSpacing"/>
+      </w:pPr>
+      <w:r>
+        <w:t>#   &lt;/sensor&gt;</w:t>
+      </w:r>
+    </w:p>
+    <w:p>
+      <w:pPr>
+        <w:pStyle w:val="NoSpacing"/>
+      </w:pPr>
+      <w:r>
+        <w:t>#   &lt;sensor Channel="4" &gt;</w:t>
+      </w:r>
+    </w:p>
+    <w:p>
+      <w:pPr>
+        <w:pStyle w:val="NoSpacing"/>
+      </w:pPr>
+      <w:r>
+        <w:t>#     &lt;!-- A/D voltage 0, Oxygen, SBE 43 --&gt;</w:t>
+      </w:r>
+    </w:p>
+    <w:p>
+      <w:pPr>
+        <w:pStyle w:val="NoSpacing"/>
+        <w:rPr>
+          <w:b/>
+          <w:bCs/>
+        </w:rPr>
+      </w:pPr>
+      <w:r>
+        <w:rPr>
+          <w:b/>
+          <w:bCs/>
+        </w:rPr>
+        <w:t>#     &lt;OxygenSensor SensorID="38" &gt;</w:t>
+      </w:r>
+    </w:p>
+    <w:p>
+      <w:pPr>
+        <w:pStyle w:val="NoSpacing"/>
+        <w:rPr>
+          <w:b/>
+          <w:bCs/>
+        </w:rPr>
+      </w:pPr>
+      <w:r>
+        <w:rPr>
+          <w:b/>
+          <w:bCs/>
+        </w:rPr>
+        <w:t>#       &lt;SerialNumber&gt;0288&lt;/SerialNumber&gt;</w:t>
+      </w:r>
+    </w:p>
+    <w:p>
+      <w:pPr>
+        <w:pStyle w:val="NoSpacing"/>
+        <w:rPr>
+          <w:b/>
+          <w:bCs/>
+        </w:rPr>
+      </w:pPr>
+      <w:r>
+        <w:rPr>
+          <w:b/>
+          <w:bCs/>
+        </w:rPr>
+        <w:t>#       &lt;CalibrationDate&gt;29-Dec-20&lt;/CalibrationDate&gt;</w:t>
+      </w:r>
+    </w:p>
+    <w:p>
+      <w:pPr>
+        <w:pStyle w:val="NoSpacing"/>
+      </w:pPr>
+      <w:r>
+        <w:t>#       &lt;Use2007Equation&gt;1&lt;/Use2007Equation&gt;</w:t>
+      </w:r>
+    </w:p>
+    <w:p>
+      <w:pPr>
+        <w:pStyle w:val="NoSpacing"/>
+      </w:pPr>
+      <w:r>
+        <w:t>#       &lt;CalibrationCoefficients equation="0" &gt;</w:t>
+      </w:r>
+    </w:p>
+    <w:p>
+      <w:pPr>
+        <w:pStyle w:val="NoSpacing"/>
+      </w:pPr>
+      <w:r>
+        <w:t>#         &lt;!-- Coefficients for Owens-Millard equation. --&gt;</w:t>
+      </w:r>
+    </w:p>
+    <w:p>
+      <w:pPr>
+        <w:pStyle w:val="NoSpacing"/>
+      </w:pPr>
+      <w:r>
+        <w:t>#         &lt;Boc&gt;0.0000&lt;/Boc&gt;</w:t>
+      </w:r>
+    </w:p>
+    <w:p>
+      <w:pPr>
+        <w:pStyle w:val="NoSpacing"/>
+      </w:pPr>
+      <w:r>
+        <w:t>#         &lt;Soc&gt;0.0000e+000&lt;/Soc&gt;</w:t>
+      </w:r>
+    </w:p>
+    <w:p>
+      <w:pPr>
+        <w:pStyle w:val="NoSpacing"/>
+      </w:pPr>
+      <w:r>
+        <w:t>#         &lt;offset&gt;0.0000&lt;/offset&gt;</w:t>
+      </w:r>
+    </w:p>
+    <w:p>
+      <w:pPr>
+        <w:pStyle w:val="NoSpacing"/>
+      </w:pPr>
+      <w:r>
+        <w:t>#         &lt;Pcor&gt;0.00e+000&lt;/Pcor&gt;</w:t>
+      </w:r>
+    </w:p>
+    <w:p>
+      <w:pPr>
+        <w:pStyle w:val="NoSpacing"/>
+      </w:pPr>
+      <w:r>
+        <w:t>#         &lt;Tcor&gt;0.0000&lt;/Tcor&gt;</w:t>
+      </w:r>
+    </w:p>
+    <w:p>
+      <w:pPr>
+        <w:pStyle w:val="NoSpacing"/>
+      </w:pPr>
+      <w:r>
+        <w:t>#         &lt;Tau&gt;0.0&lt;/Tau&gt;</w:t>
+      </w:r>
+    </w:p>
+    <w:p>
+      <w:pPr>
+        <w:pStyle w:val="NoSpacing"/>
+      </w:pPr>
+      <w:r>
+        <w:lastRenderedPageBreak/>
+        <w:t>#       &lt;/CalibrationCoefficients&gt;</w:t>
+      </w:r>
+    </w:p>
+    <w:p>
+      <w:pPr>
+        <w:pStyle w:val="NoSpacing"/>
+      </w:pPr>
+      <w:r>
+        <w:t>#       &lt;CalibrationCoefficients equation="1" &gt;</w:t>
+      </w:r>
+    </w:p>
+    <w:p>
+      <w:pPr>
+        <w:pStyle w:val="NoSpacing"/>
+      </w:pPr>
+      <w:r>
+        <w:t>#         &lt;!-- Coefficients for Sea-Bird equation - SBE calibration in 2007 and later. --&gt;</w:t>
+      </w:r>
+    </w:p>
+    <w:p>
+      <w:pPr>
+        <w:pStyle w:val="NoSpacing"/>
+      </w:pPr>
+      <w:r>
+        <w:t>#         &lt;Soc&gt;4.3672e-001&lt;/Soc&gt;</w:t>
+      </w:r>
+    </w:p>
+    <w:p>
+      <w:pPr>
+        <w:pStyle w:val="NoSpacing"/>
+      </w:pPr>
+      <w:r>
+        <w:t>#         &lt;offset&gt;-0.5877&lt;/offset&gt;</w:t>
+      </w:r>
+    </w:p>
+    <w:p>
+      <w:pPr>
+        <w:pStyle w:val="NoSpacing"/>
+      </w:pPr>
+      <w:r>
+        <w:t>#         &lt;A&gt;-4.2196e-003&lt;/A&gt;</w:t>
+      </w:r>
+    </w:p>
+    <w:p>
+      <w:pPr>
+        <w:pStyle w:val="NoSpacing"/>
+      </w:pPr>
+      <w:r>
+        <w:t>#         &lt;B&gt; 1.7967e-004&lt;/B&gt;</w:t>
+      </w:r>
+    </w:p>
+    <w:p>
+      <w:pPr>
+        <w:pStyle w:val="NoSpacing"/>
+      </w:pPr>
+      <w:r>
+        <w:t>#         &lt;C&gt;-2.7672e-006&lt;/C&gt;</w:t>
+      </w:r>
+    </w:p>
+    <w:p>
+      <w:pPr>
+        <w:pStyle w:val="NoSpacing"/>
+      </w:pPr>
+      <w:r>
+        <w:t>#         &lt;D0&gt; 2.5826e+000&lt;/D0&gt;</w:t>
+      </w:r>
+    </w:p>
+    <w:p>
+      <w:pPr>
+        <w:pStyle w:val="NoSpacing"/>
+      </w:pPr>
+      <w:r>
+        <w:t>#         &lt;D1&gt; 1.92634e-004&lt;/D1&gt;</w:t>
+      </w:r>
+    </w:p>
+    <w:p>
+      <w:pPr>
+        <w:pStyle w:val="NoSpacing"/>
+      </w:pPr>
+      <w:r>
+        <w:t>#         &lt;D2&gt;-4.64803e-002&lt;/D2&gt;</w:t>
+      </w:r>
+    </w:p>
+    <w:p>
+      <w:pPr>
+        <w:pStyle w:val="NoSpacing"/>
+      </w:pPr>
+      <w:r>
+        <w:t>#         &lt;E&gt; 3.6000e-002&lt;/E&gt;</w:t>
+      </w:r>
+    </w:p>
+    <w:p>
+      <w:pPr>
+        <w:pStyle w:val="NoSpacing"/>
+      </w:pPr>
+      <w:r>
+        <w:t>#         &lt;Tau20&gt; 1.8500&lt;/Tau20&gt;</w:t>
+      </w:r>
+    </w:p>
+    <w:p>
+      <w:pPr>
+        <w:pStyle w:val="NoSpacing"/>
+      </w:pPr>
+      <w:r>
+        <w:t>#         &lt;H1&gt;-3.3000e-002&lt;/H1&gt;</w:t>
+      </w:r>
+    </w:p>
+    <w:p>
+      <w:pPr>
+        <w:pStyle w:val="NoSpacing"/>
+      </w:pPr>
+      <w:r>
+        <w:t>#         &lt;H2&gt; 5.0000e+003&lt;/H2&gt;</w:t>
+      </w:r>
+    </w:p>
+    <w:p>
+      <w:pPr>
+        <w:pStyle w:val="NoSpacing"/>
+      </w:pPr>
+      <w:r>
+        <w:t>#         &lt;H3&gt; 1.4500e+003&lt;/H3&gt;</w:t>
+      </w:r>
+    </w:p>
+    <w:p>
+      <w:pPr>
+        <w:pStyle w:val="NoSpacing"/>
+      </w:pPr>
+      <w:r>
+        <w:t>#       &lt;/CalibrationCoefficients&gt;</w:t>
+      </w:r>
+    </w:p>
+    <w:p>
+      <w:pPr>
+        <w:pStyle w:val="NoSpacing"/>
+      </w:pPr>
+      <w:r>
+        <w:t>#     &lt;/OxygenSensor&gt;</w:t>
+      </w:r>
+    </w:p>
+    <w:p>
+      <w:pPr>
+        <w:pStyle w:val="NoSpacing"/>
+      </w:pPr>
+      <w:r>
+        <w:t>#   &lt;/sensor&gt;</w:t>
+      </w:r>
+    </w:p>
+    <w:p>
+      <w:pPr>
+        <w:pStyle w:val="NoSpacing"/>
+      </w:pPr>
+      <w:r>
+        <w:t>#   &lt;sensor Channel="5" &gt;</w:t>
+      </w:r>
+    </w:p>
+    <w:p>
+      <w:pPr>
+        <w:pStyle w:val="NoSpacing"/>
+      </w:pPr>
+      <w:r>
+        <w:t>#     &lt;!-- A/D voltage 1, PAR/Logarithmic, Satlantic --&gt;</w:t>
+      </w:r>
+    </w:p>
+    <w:p>
+      <w:pPr>
+        <w:pStyle w:val="NoSpacing"/>
+        <w:rPr>
+          <w:b/>
+          <w:bCs/>
+        </w:rPr>
+      </w:pPr>
+      <w:r>
+        <w:rPr>
+          <w:b/>
+          <w:bCs/>
+        </w:rPr>
+        <w:t>#     &lt;PARLog_SatlanticSensor SensorID="76" &gt;</w:t>
+      </w:r>
+    </w:p>
+    <w:p>
+      <w:pPr>
+        <w:pStyle w:val="NoSpacing"/>
+        <w:rPr>
+          <w:b/>
+          <w:bCs/>
+        </w:rPr>
+      </w:pPr>
+      <w:r>
+        <w:rPr>
+          <w:b/>
+          <w:bCs/>
+        </w:rPr>
+        <w:t>#       &lt;SerialNumber&gt;223&lt;/SerialNumber&gt;</w:t>
+      </w:r>
+    </w:p>
+    <w:p>
+      <w:pPr>
+        <w:pStyle w:val="NoSpacing"/>
+        <w:rPr>
+          <w:b/>
+          <w:bCs/>
+        </w:rPr>
+      </w:pPr>
+      <w:r>
+        <w:rPr>
+          <w:b/>
+          <w:bCs/>
+        </w:rPr>
+        <w:t>#       &lt;CalibrationDate&gt;14-Nov-2020&lt;/CalibrationDate&gt;</w:t>
+      </w:r>
+    </w:p>
+    <w:p>
+      <w:pPr>
+        <w:pStyle w:val="NoSpacing"/>
+      </w:pPr>
+      <w:r>
+        <w:t>#       &lt;a0&gt;1.4503e+000&lt;/a0&gt;</w:t>
+      </w:r>
+    </w:p>
+    <w:p>
+      <w:pPr>
+        <w:pStyle w:val="NoSpacing"/>
+      </w:pPr>
+      <w:r>
+        <w:t>#       &lt;a1&gt;8.8369e-001&lt;/a1&gt;</w:t>
+      </w:r>
+    </w:p>
+    <w:p>
+      <w:pPr>
+        <w:pStyle w:val="NoSpacing"/>
+      </w:pPr>
+      <w:r>
+        <w:t>#       &lt;Im&gt;1.3589e+000&lt;/Im&gt;</w:t>
+      </w:r>
+    </w:p>
+    <w:p>
+      <w:pPr>
+        <w:pStyle w:val="NoSpacing"/>
+      </w:pPr>
+      <w:r>
+        <w:t>#       &lt;Multiplier&gt;1.0000e+000&lt;/Multiplier&gt;</w:t>
+      </w:r>
+    </w:p>
+    <w:p>
+      <w:pPr>
+        <w:pStyle w:val="NoSpacing"/>
+      </w:pPr>
+      <w:r>
+        <w:t>#     &lt;/PARLog_SatlanticSensor&gt;</w:t>
+      </w:r>
+    </w:p>
+    <w:p>
+      <w:pPr>
+        <w:pStyle w:val="NoSpacing"/>
+      </w:pPr>
+      <w:r>
+        <w:t>#   &lt;/sensor&gt;</w:t>
+      </w:r>
+    </w:p>
+    <w:p>
+      <w:pPr>
+        <w:pStyle w:val="NoSpacing"/>
+      </w:pPr>
+      <w:r>
+        <w:t>#   &lt;sensor Channel="6" &gt;</w:t>
+      </w:r>
+    </w:p>
+    <w:p>
+      <w:pPr>
+        <w:pStyle w:val="NoSpacing"/>
+      </w:pPr>
+      <w:r>
+        <w:t>#     &lt;!-- A/D voltage 2, Fluorometer, WET Labs ECO-AFL/FL --&gt;</w:t>
+      </w:r>
+    </w:p>
+    <w:p>
+      <w:pPr>
+        <w:pStyle w:val="NoSpacing"/>
+        <w:rPr>
+          <w:b/>
+          <w:bCs/>
+        </w:rPr>
+      </w:pPr>
+      <w:r>
+        <w:rPr>
+          <w:b/>
+          <w:bCs/>
+        </w:rPr>
+        <w:t>#     &lt;FluoroWetlabECO_AFL_FL_Sensor SensorID="20" &gt;</w:t>
+      </w:r>
+    </w:p>
+    <w:p>
+      <w:pPr>
+        <w:pStyle w:val="NoSpacing"/>
+        <w:rPr>
+          <w:b/>
+          <w:bCs/>
+        </w:rPr>
+      </w:pPr>
+      <w:r>
+        <w:rPr>
+          <w:b/>
+          <w:bCs/>
+        </w:rPr>
+        <w:t>#       &lt;SerialNumber&gt;FLRT-108&lt;/SerialNumber&gt;</w:t>
+      </w:r>
+    </w:p>
+    <w:p>
+      <w:pPr>
+        <w:pStyle w:val="NoSpacing"/>
+        <w:rPr>
+          <w:b/>
+          <w:bCs/>
+        </w:rPr>
+      </w:pPr>
+      <w:r>
+        <w:rPr>
+          <w:b/>
+          <w:bCs/>
+        </w:rPr>
+        <w:t>#       &lt;CalibrationDate&gt;28-Dec-2020&lt;/CalibrationDate&gt;</w:t>
+      </w:r>
+    </w:p>
+    <w:p>
+      <w:pPr>
+        <w:pStyle w:val="NoSpacing"/>
+      </w:pPr>
+      <w:r>
+        <w:t>#       &lt;ScaleFactor&gt;5.00000000e+000&lt;/ScaleFactor&gt;</w:t>
+      </w:r>
+    </w:p>
+    <w:p>
+      <w:pPr>
+        <w:pStyle w:val="NoSpacing"/>
+      </w:pPr>
+      <w:r>
+        <w:t>#       &lt;!-- Dark output --&gt;</w:t>
+      </w:r>
+    </w:p>
+    <w:p>
+      <w:pPr>
+        <w:pStyle w:val="NoSpacing"/>
+      </w:pPr>
+      <w:r>
+        <w:t>#       &lt;Vblank&gt;0.0660&lt;/Vblank&gt;</w:t>
+      </w:r>
+    </w:p>
+    <w:p>
+      <w:pPr>
+        <w:pStyle w:val="NoSpacing"/>
+      </w:pPr>
+      <w:r>
+        <w:t>#     &lt;/FluoroWetlabECO_AFL_FL_Sensor&gt;</w:t>
+      </w:r>
+    </w:p>
+    <w:p>
+      <w:pPr>
+        <w:pStyle w:val="NoSpacing"/>
+      </w:pPr>
+      <w:r>
+        <w:t>#   &lt;/sensor&gt;</w:t>
+      </w:r>
+    </w:p>
+    <w:p>
+      <w:pPr>
+        <w:pStyle w:val="NoSpacing"/>
+      </w:pPr>
+      <w:r>
+        <w:t>#   &lt;sensor Channel="7" &gt;</w:t>
+      </w:r>
+    </w:p>
+    <w:p>
+      <w:pPr>
+        <w:pStyle w:val="NoSpacing"/>
+      </w:pPr>
+      <w:r>
+        <w:t>#     &lt;!-- A/D voltage 3, Transmissometer, WET Labs C-Star --&gt;</w:t>
+      </w:r>
+    </w:p>
+    <w:p>
+      <w:pPr>
+        <w:pStyle w:val="NoSpacing"/>
+        <w:rPr>
+          <w:b/>
+          <w:bCs/>
+        </w:rPr>
+      </w:pPr>
+      <w:r>
+        <w:rPr>
+          <w:b/>
+          <w:bCs/>
+        </w:rPr>
+        <w:t>#     &lt;WET_LabsCStar SensorID="71" &gt;</w:t>
+      </w:r>
+    </w:p>
+    <w:p>
+      <w:pPr>
+        <w:pStyle w:val="NoSpacing"/>
+        <w:rPr>
+          <w:b/>
+          <w:bCs/>
+        </w:rPr>
+      </w:pPr>
+      <w:r>
+        <w:rPr>
+          <w:b/>
+          <w:bCs/>
+        </w:rPr>
+        <w:t>#       &lt;SerialNumber&gt;CST-711PR&lt;/SerialNumber&gt;</w:t>
+      </w:r>
+    </w:p>
+    <w:p>
+      <w:pPr>
+        <w:pStyle w:val="NoSpacing"/>
+        <w:rPr>
+          <w:b/>
+          <w:bCs/>
+        </w:rPr>
+      </w:pPr>
+      <w:r>
+        <w:rPr>
+          <w:b/>
+          <w:bCs/>
+        </w:rPr>
+        <w:t>#       &lt;CalibrationDate&gt;30-Dec-2020&lt;/CalibrationDate&gt;</w:t>
+      </w:r>
+    </w:p>
+    <w:p>
+      <w:pPr>
+        <w:pStyle w:val="NoSpacing"/>
+      </w:pPr>
+      <w:r>
+        <w:t>#       &lt;M&gt;21.5970&lt;/M&gt;</w:t>
+      </w:r>
+    </w:p>
+    <w:p>
+      <w:pPr>
+        <w:pStyle w:val="NoSpacing"/>
+      </w:pPr>
+      <w:r>
+        <w:t>#       &lt;B&gt;-0.0430&lt;/B&gt;</w:t>
+      </w:r>
+    </w:p>
+    <w:p>
+      <w:pPr>
+        <w:pStyle w:val="NoSpacing"/>
+      </w:pPr>
+      <w:r>
+        <w:t>#       &lt;PathLength&gt;0.250&lt;/PathLength&gt;</w:t>
+      </w:r>
+    </w:p>
+    <w:p>
+      <w:pPr>
+        <w:pStyle w:val="NoSpacing"/>
+      </w:pPr>
+      <w:r>
+        <w:t>#     &lt;/WET_LabsCStar&gt;</w:t>
+      </w:r>
+    </w:p>
+    <w:p>
+      <w:pPr>
+        <w:pStyle w:val="NoSpacing"/>
+      </w:pPr>
+      <w:r>
+        <w:t>#   &lt;/sensor&gt;</w:t>
+      </w:r>
+    </w:p>
+    <w:p>
+      <w:pPr>
+        <w:pStyle w:val="NoSpacing"/>
+      </w:pPr>
+      <w:r>
+        <w:t># &lt;/Sensors&gt;</w:t>
+      </w:r>
+    </w:p>
+    <w:p>
+      <w:pPr>
+        <w:pStyle w:val="NoSpacing"/>
+      </w:pPr>
+      <w:r>
+        <w:lastRenderedPageBreak/>
+        <w:t># datcnv_date = Apr 03 2023 16:36:05, 7.26.7.129 [datcnv_vars = 9]</w:t>
+      </w:r>
+    </w:p>
+    <w:p>
+      <w:pPr>
+        <w:pStyle w:val="NoSpacing"/>
+        <w:rPr>
+          <w:b/>
+          <w:bCs/>
+        </w:rPr>
+      </w:pPr>
+      <w:r>
+        <w:rPr>
+          <w:b/>
+          <w:bCs/>
+        </w:rPr>
+        <w:t># datcnv_in = \\mac\home\_DATA\DATA_AIMS\CTD_Data\CTD_DataProcessing\PROCESSING\202104_7603_Aqr_SBE19plus_4525\raw\wqq323.hex \\mac\home\_DATA\DATA_AIMS\CTD_Data\CTD_DataProcessing\PROCESSING\202104_7603_Aqr_SBE19plus_4525\conf\SBE19plus_4525_20201002.xmlcon</w:t>
+      </w:r>
+    </w:p>
+    <w:p>
+      <w:pPr>
+        <w:pStyle w:val="NoSpacing"/>
+      </w:pPr>
+      <w:r>
+        <w:t># datcnv_skipover = 0</w:t>
+      </w:r>
+    </w:p>
+    <w:p>
+      <w:pPr>
+        <w:pStyle w:val="NoSpacing"/>
+      </w:pPr>
+      <w:r>
+        <w:t># datcnv_ox_hysteresis_correction = yes</w:t>
+      </w:r>
+    </w:p>
+    <w:p>
+      <w:pPr>
+        <w:pStyle w:val="NoSpacing"/>
+      </w:pPr>
+      <w:r>
+        <w:t># filter_date = Apr 03 2023 16:39:54, 7.26.7.129</w:t>
+      </w:r>
+    </w:p>
+    <w:p>
+      <w:pPr>
+        <w:pStyle w:val="NoSpacing"/>
+        <w:rPr>
+          <w:b/>
+          <w:bCs/>
+        </w:rPr>
+      </w:pPr>
+      <w:r>
+        <w:rPr>
+          <w:b/>
+          <w:bCs/>
+        </w:rPr>
+        <w:t># filter_in = \\mac\home\_DATA\DATA_AIMS\CTD_Data\CTD_DataProcessing\PROCESSING\202104_7603_Aqr_SBE19plus_4525\edit\wqq323.cnv</w:t>
+      </w:r>
+    </w:p>
+    <w:p>
+      <w:pPr>
+        <w:pStyle w:val="NoSpacing"/>
+        <w:rPr>
+          <w:b/>
+          <w:bCs/>
+        </w:rPr>
+      </w:pPr>
+      <w:r>
+        <w:rPr>
+          <w:b/>
+          <w:bCs/>
+        </w:rPr>
+        <w:t># filter_low_pass_tc_A = 0.500</w:t>
+      </w:r>
+    </w:p>
+    <w:p>
+      <w:pPr>
+        <w:pStyle w:val="NoSpacing"/>
+        <w:rPr>
+          <w:b/>
+          <w:bCs/>
+        </w:rPr>
+      </w:pPr>
+      <w:r>
+        <w:rPr>
+          <w:b/>
+          <w:bCs/>
+        </w:rPr>
+        <w:t># filter_low_pass_tc_B = 1.000</w:t>
+      </w:r>
+    </w:p>
+    <w:p>
+      <w:pPr>
+        <w:pStyle w:val="NoSpacing"/>
+        <w:rPr>
+          <w:b/>
+          <w:bCs/>
+        </w:rPr>
+      </w:pPr>
+      <w:r>
+        <w:rPr>
+          <w:b/>
+          <w:bCs/>
+        </w:rPr>
+        <w:t># filter_low_pass_A_vars = tv290C c0S/m</w:t>
+      </w:r>
+    </w:p>
+    <w:p>
+      <w:pPr>
+        <w:pStyle w:val="NoSpacing"/>
+        <w:rPr>
+          <w:b/>
+          <w:bCs/>
+        </w:rPr>
+      </w:pPr>
+      <w:r>
+        <w:rPr>
+          <w:b/>
+          <w:bCs/>
+        </w:rPr>
+        <w:t># filter_low_pass_B_vars = prdM</w:t>
+      </w:r>
+    </w:p>
+    <w:p>
+      <w:pPr>
+        <w:pStyle w:val="NoSpacing"/>
+      </w:pPr>
+      <w:r>
+        <w:t># alignctd_date = Apr 03 2023 17:19:24, 7.26.7.129</w:t>
+      </w:r>
+    </w:p>
+    <w:p>
+      <w:pPr>
+        <w:pStyle w:val="NoSpacing"/>
+        <w:rPr>
+          <w:b/>
+          <w:bCs/>
+        </w:rPr>
+      </w:pPr>
+      <w:r>
+        <w:rPr>
+          <w:b/>
+          <w:bCs/>
+        </w:rPr>
+        <w:t># alignctd_in = \\mac\home\_DATA\DATA_AIMS\CTD_Data\CTD_DataProcessing\PROCESSING\202104_7603_Aqr_SBE19plus_4525\edit\wqq323_filter.cnv</w:t>
+      </w:r>
+    </w:p>
+    <w:p>
+      <w:pPr>
+        <w:pStyle w:val="NoSpacing"/>
+      </w:pPr>
+      <w:r>
+        <w:t xml:space="preserve"># alignctd_adv = tv290C 0.500, sbeox0V 2.500                                                                                                                                                                                         </w:t>
+      </w:r>
+    </w:p>
+    <w:p>
+      <w:pPr>
+        <w:pStyle w:val="NoSpacing"/>
+      </w:pPr>
+      <w:r>
+        <w:t># celltm_date = Apr 03 2023 17:21:54, 7.26.7.129</w:t>
+      </w:r>
+    </w:p>
+    <w:p>
+      <w:pPr>
+        <w:pStyle w:val="NoSpacing"/>
+        <w:rPr>
+          <w:b/>
+          <w:bCs/>
+        </w:rPr>
+      </w:pPr>
+      <w:r>
+        <w:rPr>
+          <w:b/>
+          <w:bCs/>
+        </w:rPr>
+        <w:t># celltm_in = \\mac\home\_DATA\DATA_AIMS\CTD_Data\CTD_DataProcessing\PROCESSING\202104_7603_Aqr_SBE19plus_4525\edit\wqq323_filter_align.cnv</w:t>
+      </w:r>
+    </w:p>
+    <w:p>
+      <w:pPr>
+        <w:pStyle w:val="NoSpacing"/>
+      </w:pPr>
+      <w:r>
+        <w:rPr>
+          <w:b/>
+          <w:bCs/>
+        </w:rPr>
+        <w:t># celltm_alpha = 0.0400</w:t>
+      </w:r>
+      <w:r>
+        <w:t>, 0.0000</w:t>
+      </w:r>
+    </w:p>
+    <w:p>
+      <w:pPr>
+        <w:pStyle w:val="NoSpacing"/>
+      </w:pPr>
+      <w:r>
+        <w:rPr>
+          <w:b/>
+          <w:bCs/>
+        </w:rPr>
+        <w:t># celltm_tau = 8.0000</w:t>
+      </w:r>
+      <w:r>
+        <w:t>, 0.0000</w:t>
+      </w:r>
+    </w:p>
+    <w:p>
+      <w:pPr>
+        <w:pStyle w:val="NoSpacing"/>
+      </w:pPr>
+      <w:r>
+        <w:t xml:space="preserve"># celltm_temp_sensor_use_for_cond = primary, </w:t>
+      </w:r>
+    </w:p>
+    <w:p>
+      <w:pPr>
+        <w:pStyle w:val="NoSpacing"/>
+      </w:pPr>
+      <w:r>
+        <w:t># loopedit_date = Apr 03 2023 17:24:42, 7.26.7.129</w:t>
+      </w:r>
+    </w:p>
+    <w:p>
+      <w:pPr>
+        <w:pStyle w:val="NoSpacing"/>
+        <w:rPr>
+          <w:b/>
+          <w:bCs/>
+        </w:rPr>
+      </w:pPr>
+      <w:r>
+        <w:rPr>
+          <w:b/>
+          <w:bCs/>
+        </w:rPr>
+        <w:t># loopedit_in = \\mac\home\_DATA\DATA_AIMS\CTD_Data\CTD_DataProcessing\PROCESSING\202104_7603_Aqr_SBE19plus_4525\edit\wqq323_filter_align_celltm.cnv</w:t>
+      </w:r>
+    </w:p>
+    <w:p>
+      <w:pPr>
+        <w:pStyle w:val="NoSpacing"/>
+      </w:pPr>
+      <w:r>
+        <w:t xml:space="preserve"># </w:t>
+      </w:r>
+      <w:r>
+        <w:rPr>
+          <w:b/>
+          <w:bCs/>
+        </w:rPr>
+        <w:t xml:space="preserve">loopedit_minVelocity = 0.250                                                                                            </w:t>
+      </w:r>
+    </w:p>
+    <w:p>
+      <w:pPr>
+        <w:pStyle w:val="NoSpacing"/>
+        <w:rPr>
+          <w:b/>
+          <w:bCs/>
+        </w:rPr>
+      </w:pPr>
+      <w:r>
+        <w:rPr>
+          <w:b/>
+          <w:bCs/>
+        </w:rPr>
+        <w:t xml:space="preserve"># loopedit_surfaceSoak: minDepth = 2.0, maxDepth = 5, useDeckPress = 1                                                    </w:t>
+      </w:r>
+    </w:p>
+    <w:p>
+      <w:pPr>
+        <w:pStyle w:val="NoSpacing"/>
+        <w:rPr>
+          <w:b/>
+          <w:bCs/>
+        </w:rPr>
+      </w:pPr>
+      <w:r>
+        <w:rPr>
+          <w:b/>
+          <w:bCs/>
+        </w:rPr>
+        <w:t># loopedit_excl_bad_scans = yes</w:t>
+      </w:r>
+    </w:p>
+    <w:p>
+      <w:pPr>
+        <w:pStyle w:val="NoSpacing"/>
+      </w:pPr>
+      <w:r>
+        <w:t># wildedit_date = Apr 03 2023 17:27:17, 7.26.7.129</w:t>
+      </w:r>
+    </w:p>
+    <w:p>
+      <w:pPr>
+        <w:pStyle w:val="NoSpacing"/>
+      </w:pPr>
+      <w:r>
+        <w:t xml:space="preserve"># wildedit_in = </w:t>
+      </w:r>
+      <w:r>
+        <w:rPr>
+          <w:b/>
+          <w:bCs/>
+        </w:rPr>
+        <w:t>\\mac\home\_DATA\DATA_AIMS\CTD_Data\CTD_DataProcessing\PROCESSING\202104_7603_Aqr_SBE19plus_4525\edit\wqq323_filter_align_celltm_loop.cnv</w:t>
+      </w:r>
+    </w:p>
+    <w:p>
+      <w:pPr>
+        <w:pStyle w:val="NoSpacing"/>
+      </w:pPr>
+      <w:r>
+        <w:t># wildedit_pass1_nstd = 2.0</w:t>
+      </w:r>
+    </w:p>
+    <w:p>
+      <w:pPr>
+        <w:pStyle w:val="NoSpacing"/>
+      </w:pPr>
+      <w:r>
+        <w:t># wildedit_pass2_nstd = 20.0</w:t>
+      </w:r>
+    </w:p>
+    <w:p>
+      <w:pPr>
+        <w:pStyle w:val="NoSpacing"/>
+      </w:pPr>
+      <w:r>
+        <w:t># wildedit_pass2_mindelta = 0.000e+000</w:t>
+      </w:r>
+    </w:p>
+    <w:p>
+      <w:pPr>
+        <w:pStyle w:val="NoSpacing"/>
+      </w:pPr>
+      <w:r>
+        <w:t># wildedit_npoint = 100</w:t>
+      </w:r>
+    </w:p>
+    <w:p>
+      <w:pPr>
+        <w:pStyle w:val="NoSpacing"/>
+      </w:pPr>
+      <w:r>
+        <w:t># wildedit_vars = prdM tv290C c0S/m sbeox0V flECO-AFL CStarTr0 par/sat/log</w:t>
+      </w:r>
+    </w:p>
+    <w:p>
+      <w:pPr>
+        <w:pStyle w:val="NoSpacing"/>
+      </w:pPr>
+      <w:r>
+        <w:t># wildedit_excl_bad_scans = yes</w:t>
+      </w:r>
+    </w:p>
+    <w:p>
+      <w:pPr>
+        <w:pStyle w:val="NoSpacing"/>
+      </w:pPr>
+      <w:r>
+        <w:t># Derive_date = Apr 03 2023 17:29:52, 7.26.7.129 [derive_vars = 3]</w:t>
+      </w:r>
+    </w:p>
+    <w:p>
+      <w:pPr>
+        <w:pStyle w:val="NoSpacing"/>
+        <w:rPr>
+          <w:b/>
+          <w:bCs/>
+        </w:rPr>
+      </w:pPr>
+      <w:r>
+        <w:rPr>
+          <w:b/>
+          <w:bCs/>
+        </w:rPr>
+        <w:t># Derive_in = \\mac\home\_DATA\DATA_AIMS\CTD_Data\CTD_DataProcessing\PROCESSING\202104_7603_Aqr_SBE19plus_4525\edit\wqq323_filter_align_celltm_loop_wild.cnv \\mac\home\_DATA\DATA_AIMS\CTD_Data\CTD_DataProcessing\PROCESSING\202104_7603_Aqr_SBE19plus_4525\conf\SBE19plus_4525_20201002.xmlcon</w:t>
+      </w:r>
+    </w:p>
+    <w:p>
+      <w:pPr>
+        <w:pStyle w:val="NoSpacing"/>
+      </w:pPr>
+      <w:r>
+        <w:lastRenderedPageBreak/>
+        <w:t># derive_time_window_docdt = seconds: 2</w:t>
+      </w:r>
+    </w:p>
+    <w:p>
+      <w:pPr>
+        <w:pStyle w:val="NoSpacing"/>
+      </w:pPr>
+      <w:r>
+        <w:t># derive_ox_tau_correction = no</w:t>
+      </w:r>
+    </w:p>
+    <w:p>
+      <w:pPr>
+        <w:pStyle w:val="NoSpacing"/>
+      </w:pPr>
+      <w:r>
+        <w:t># binavg_date = Apr 03 2023 17:32:41, 7.26.7.129</w:t>
+      </w:r>
+    </w:p>
+    <w:p>
+      <w:pPr>
+        <w:pStyle w:val="NoSpacing"/>
+        <w:rPr>
+          <w:b/>
+          <w:bCs/>
+        </w:rPr>
+      </w:pPr>
+      <w:r>
+        <w:rPr>
+          <w:b/>
+          <w:bCs/>
+        </w:rPr>
+        <w:t># binavg_in = \\mac\home\_DATA\DATA_AIMS\CTD_Data\CTD_DataProcessing\PROCESSING\202104_7603_Aqr_SBE19plus_4525\edit\wqq323_filter_align_celltm_loop_wild_derive.cnv</w:t>
+      </w:r>
+    </w:p>
+    <w:p>
+      <w:pPr>
+        <w:pStyle w:val="NoSpacing"/>
+        <w:rPr>
+          <w:b/>
+          <w:bCs/>
+        </w:rPr>
+      </w:pPr>
+      <w:r>
+        <w:t xml:space="preserve"># </w:t>
+      </w:r>
+      <w:r>
+        <w:rPr>
+          <w:b/>
+          <w:bCs/>
+        </w:rPr>
+        <w:t>binavg_bintype = meters</w:t>
+      </w:r>
+    </w:p>
+    <w:p>
+      <w:pPr>
+        <w:pStyle w:val="NoSpacing"/>
+        <w:rPr>
+          <w:b/>
+          <w:bCs/>
+        </w:rPr>
+      </w:pPr>
+      <w:r>
+        <w:rPr>
+          <w:b/>
+          <w:bCs/>
+        </w:rPr>
+        <w:t># binavg_binsize = 1</w:t>
+      </w:r>
+    </w:p>
+    <w:p>
+      <w:pPr>
+        <w:pStyle w:val="NoSpacing"/>
+        <w:rPr>
+          <w:b/>
+          <w:bCs/>
+        </w:rPr>
+      </w:pPr>
+      <w:r>
+        <w:rPr>
+          <w:b/>
+          <w:bCs/>
+        </w:rPr>
+        <w:t># binavg_excl_bad_scans = yes</w:t>
+      </w:r>
+    </w:p>
+    <w:p>
+      <w:pPr>
+        <w:pStyle w:val="NoSpacing"/>
+      </w:pPr>
+      <w:r>
+        <w:t># binavg_skipover = 0</w:t>
+      </w:r>
+    </w:p>
+    <w:p>
+      <w:pPr>
+        <w:pStyle w:val="NoSpacing"/>
+      </w:pPr>
+      <w:r>
+        <w:t># binavg_omit = 0</w:t>
+      </w:r>
+    </w:p>
+    <w:p>
+      <w:pPr>
+        <w:pStyle w:val="NoSpacing"/>
+      </w:pPr>
+      <w:r>
+        <w:t># binavg_min_scans_bin = 1</w:t>
+      </w:r>
+    </w:p>
+    <w:p>
+      <w:pPr>
+        <w:pStyle w:val="NoSpacing"/>
+      </w:pPr>
+      <w:r>
+        <w:t># binavg_max_scans_bin = 2147483647</w:t>
+      </w:r>
+    </w:p>
+    <w:p>
+      <w:pPr>
+        <w:pStyle w:val="NoSpacing"/>
+      </w:pPr>
+      <w:r>
+        <w:t># binavg_surface_bin = no, min = 0.000, max = 0.000, value = 0.000</w:t>
+      </w:r>
+    </w:p>
+    <w:p>
+      <w:pPr>
+        <w:pStyle w:val="NoSpacing"/>
+      </w:pPr>
+      <w:r>
+        <w:t># file_type = ascii</w:t>
+      </w:r>
+    </w:p>
+    <w:p>
+      <w:pPr>
+        <w:pStyle w:val="NoSpacing"/>
+      </w:pPr>
+      <w:r>
+        <w:t>*END*</w:t>
+      </w:r>
+    </w:p>
+    <w:p>
+      <w:pPr>
+        <w:pStyle w:val="NoSpacing"/>
+      </w:pPr>
+      <w:r>
+        <w:t xml:space="preserve">      2.012    27.8229   5.374402     2.8399     0.1510    81.0280 1.0726e+03        850    212.177      2.000    33.3897    188.777          5 0.0000e+00</w:t>
+      </w:r>
+    </w:p>
+    <w:p>
+      <w:pPr>
+        <w:pStyle w:val="NoSpacing"/>
+      </w:pPr>
+      <w:r>
+        <w:t xml:space="preserve">      3.018    27.7968   5.397007     2.8356     0.2154    67.2525 6.7780e+02        863    215.605      3.000    33.5661    188.316         14 0.0000e+00</w:t>
+      </w:r>
+    </w:p>
+    <w:p>
+      <w:pPr>
+        <w:pStyle w:val="NoSpacing"/>
+      </w:pPr>
+      <w:r>
+        <w:t xml:space="preserve">      4.024    27.7802   5.408875     2.8448     0.2855    67.8901 4.6998e+02        877    218.934      4.000    33.6607    189.051         12 0.0000e+00</w:t>
+      </w:r>
+    </w:p>
+    <w:p>
+      <w:pPr>
+        <w:pStyle w:val="NoSpacing"/>
+      </w:pPr>
+      <w:r>
+        <w:t xml:space="preserve">      5.030    27.7743   5.409251     2.8513     0.3137    69.8421 3.2783e+02        889    221.960      5.000    33.6672    189.626         12 0.0000e+00</w:t>
+      </w:r>
+    </w:p>
+    <w:p>
+      <w:pPr>
+        <w:pStyle w:val="NoSpacing"/>
+      </w:pPr>
+      <w:r>
+        <w:t xml:space="preserve">      6.036    27.7711   5.408903     2.8556     0.3271    71.0086 2.4227e+02        902    225.156      6.000    33.6668    190.022         14 0.0000e+00</w:t>
+      </w:r>
+    </w:p>
+    <w:p>
+      <w:pPr>
+        <w:pStyle w:val="NoSpacing"/>
+      </w:pPr>
+      <w:r>
+        <w:t xml:space="preserve">      7.042    27.7686   5.408802     2.8616     0.3686    71.2318 1.7595e+02        916    228.637      7.000    33.6676    190.552          9 0.0000e+00</w:t>
+      </w:r>
+    </w:p>
+    <w:p>
+      <w:pPr>
+        <w:pStyle w:val="NoSpacing"/>
+      </w:pPr>
+      <w:r>
+        <w:t xml:space="preserve">      8.048    27.7677   5.408793     2.8676     0.4000    74.4500 1.3783e+02        931    232.601      8.000    33.6679    191.085         11 0.0000e+00</w:t>
+      </w:r>
+    </w:p>
+    <w:p>
+      <w:pPr>
+        <w:pStyle w:val="NoSpacing"/>
+      </w:pPr>
+      <w:r>
+        <w:t xml:space="preserve">      9.054    27.7668   5.408856     2.8734     0.4135    75.7667 1.0542e+02        947    236.415      9.000    33.6687    191.588         15 0.0000e+00</w:t>
+      </w:r>
+    </w:p>
+    <w:p>
+      <w:pPr>
+        <w:pStyle w:val="NoSpacing"/>
+      </w:pPr>
+      <w:r>
+        <w:t xml:space="preserve">     10.060    27.7644   5.409267     2.8742     0.3795    78.8478 8.3838e+01        962    240.135     10.000    33.6729    191.683         13 0.0000e+00</w:t>
+      </w:r>
+    </w:p>
+    <w:p>
+      <w:pPr>
+        <w:pStyle w:val="NoSpacing"/>
+      </w:pPr>
+      <w:r>
+        <w:t xml:space="preserve">     11.066    27.7633   5.410310     2.8815     0.3650    80.1401 6.6568e+01        976    243.716     11.000    33.6808    192.315         13 0.0000e+00</w:t>
+      </w:r>
+    </w:p>
+    <w:p>
+      <w:pPr>
+        <w:pStyle w:val="NoSpacing"/>
+      </w:pPr>
+      <w:r>
+        <w:t xml:space="preserve">     12.072    27.7623   5.416283     2.8786     0.3397    83.4491 5.3430e+01        990    247.240     12.000    33.7230    192.045         10 0.0000e+00</w:t>
+      </w:r>
+    </w:p>
+    <w:p>
+      <w:pPr>
+        <w:pStyle w:val="NoSpacing"/>
+      </w:pPr>
+      <w:r>
+        <w:t xml:space="preserve">     13.078    27.7683   5.428583     2.8638     0.3211    80.5461 4.4446e+01       1005    251.039     13.000    33.8045    190.709         14 0.0000e+00</w:t>
+      </w:r>
+    </w:p>
+    <w:p>
+      <w:pPr>
+        <w:pStyle w:val="NoSpacing"/>
+      </w:pPr>
+      <w:r>
+        <w:t xml:space="preserve">     14.083    27.7740   5.441685     2.8493     0.3654    70.0896 3.4698e+01       1019    254.542     14.000    33.8920    189.394          1 0.0000e+00</w:t>
       </w:r>
     </w:p>
     <w:sectPr>
@@ -788,6 +3694,119 @@
 <file path=word/numbering.xml><?xml version="1.0" encoding="utf-8"?>
 <w:numbering xmlns:wpc="http://schemas.microsoft.com/office/word/2010/wordprocessingCanvas" xmlns:cx="http://schemas.microsoft.com/office/drawing/2014/chartex" xmlns:cx1="http://schemas.microsoft.com/office/drawing/2015/9/8/chartex" xmlns:cx2="http://schemas.microsoft.com/office/drawing/2015/10/21/chartex" xmlns:cx3="http://schemas.microsoft.com/office/drawing/2016/5/9/chartex" xmlns:cx4="http://schemas.microsoft.com/office/drawing/2016/5/10/chartex" xmlns:cx5="http://schemas.microsoft.com/office/drawing/2016/5/11/chartex" xmlns:cx6="http://schemas.microsoft.com/office/drawing/2016/5/12/chartex" xmlns:cx7="http://schemas.microsoft.com/office/drawing/2016/5/13/chartex" xmlns:cx8="http://schemas.microsoft.com/office/drawing/2016/5/14/chartex" xmlns:mc="http://schemas.openxmlformats.org/markup-compatibility/2006" xmlns:aink="http://schemas.microsoft.com/office/drawing/2016/ink" xmlns:am3d="http://schemas.microsoft.com/office/drawing/2017/model3d" xmlns:o="urn:schemas-microsoft-com:office:office" xmlns:oel="http://schemas.microsoft.com/office/2019/extlst" xmlns:r="http://schemas.openxmlformats.org/officeDocument/2006/relationships" xmlns:m="http://schemas.openxmlformats.org/officeDocument/2006/math" xmlns:v="urn:schemas-microsoft-com:vml" xmlns:wp14="http://schemas.microsoft.com/office/word/2010/wordprocessingDrawing" xmlns:wp="http://schemas.openxmlformats.org/drawingml/2006/wordprocessingDrawing" xmlns:w10="urn:schemas-microsoft-com:office:word" xmlns:w="http://schemas.openxmlformats.org/wordprocessingml/2006/main" xmlns:w14="http://schemas.microsoft.com/office/word/2010/wordml" xmlns:w15="http://schemas.microsoft.com/office/word/2012/wordml" xmlns:w16cex="http://schemas.microsoft.com/office/word/2018/wordml/cex" xmlns:w16cid="http://schemas.microsoft.com/office/word/2016/wordml/cid" xmlns:w16="http://schemas.microsoft.com/office/word/2018/wordml" xmlns:w16du="http://schemas.microsoft.com/office/word/2023/wordml/word16du" xmlns:w16sdtdh="http://schemas.microsoft.com/office/word/2020/wordml/sdtdatahash" xmlns:w16se="http://schemas.microsoft.com/office/word/2015/wordml/symex" xmlns:wpg="http://schemas.microsoft.com/office/word/2010/wordprocessingGroup" xmlns:wpi="http://schemas.microsoft.com/office/word/2010/wordprocessingInk" xmlns:wne="http://schemas.microsoft.com/office/word/2006/wordml" xmlns:wps="http://schemas.microsoft.com/office/word/2010/wordprocessingShape" mc:Ignorable="w14 w15 w16se w16cid w16 w16cex w16sdtdh w16du wp14">
   <w:abstractNum w:abstractNumId="0" w15:restartNumberingAfterBreak="0">
+    <w:nsid w:val="0A3121A1"/>
+    <w:multiLevelType w:val="hybridMultilevel"/>
+    <w:tmpl w:val="B5CE4F9C"/>
+    <w:lvl w:ilvl="0" w:tplc="0C090001">
+      <w:start w:val="1"/>
+      <w:numFmt w:val="bullet"/>
+      <w:lvlText w:val=""/>
+      <w:lvlJc w:val="left"/>
+      <w:pPr>
+        <w:ind w:left="720" w:hanging="360"/>
+      </w:pPr>
+      <w:rPr>
+        <w:rFonts w:ascii="Symbol" w:hAnsi="Symbol" w:hint="default"/>
+      </w:rPr>
+    </w:lvl>
+    <w:lvl w:ilvl="1" w:tplc="0C090003" w:tentative="1">
+      <w:start w:val="1"/>
+      <w:numFmt w:val="bullet"/>
+      <w:lvlText w:val="o"/>
+      <w:lvlJc w:val="left"/>
+      <w:pPr>
+        <w:ind w:left="1440" w:hanging="360"/>
+      </w:pPr>
+      <w:rPr>
+        <w:rFonts w:ascii="Courier New" w:hAnsi="Courier New" w:cs="Courier New" w:hint="default"/>
+      </w:rPr>
+    </w:lvl>
+    <w:lvl w:ilvl="2" w:tplc="0C090005" w:tentative="1">
+      <w:start w:val="1"/>
+      <w:numFmt w:val="bullet"/>
+      <w:lvlText w:val=""/>
+      <w:lvlJc w:val="left"/>
+      <w:pPr>
+        <w:ind w:left="2160" w:hanging="360"/>
+      </w:pPr>
+      <w:rPr>
+        <w:rFonts w:ascii="Wingdings" w:hAnsi="Wingdings" w:hint="default"/>
+      </w:rPr>
+    </w:lvl>
+    <w:lvl w:ilvl="3" w:tplc="0C090001" w:tentative="1">
+      <w:start w:val="1"/>
+      <w:numFmt w:val="bullet"/>
+      <w:lvlText w:val=""/>
+      <w:lvlJc w:val="left"/>
+      <w:pPr>
+        <w:ind w:left="2880" w:hanging="360"/>
+      </w:pPr>
+      <w:rPr>
+        <w:rFonts w:ascii="Symbol" w:hAnsi="Symbol" w:hint="default"/>
+      </w:rPr>
+    </w:lvl>
+    <w:lvl w:ilvl="4" w:tplc="0C090003" w:tentative="1">
+      <w:start w:val="1"/>
+      <w:numFmt w:val="bullet"/>
+      <w:lvlText w:val="o"/>
+      <w:lvlJc w:val="left"/>
+      <w:pPr>
+        <w:ind w:left="3600" w:hanging="360"/>
+      </w:pPr>
+      <w:rPr>
+        <w:rFonts w:ascii="Courier New" w:hAnsi="Courier New" w:cs="Courier New" w:hint="default"/>
+      </w:rPr>
+    </w:lvl>
+    <w:lvl w:ilvl="5" w:tplc="0C090005" w:tentative="1">
+      <w:start w:val="1"/>
+      <w:numFmt w:val="bullet"/>
+      <w:lvlText w:val=""/>
+      <w:lvlJc w:val="left"/>
+      <w:pPr>
+        <w:ind w:left="4320" w:hanging="360"/>
+      </w:pPr>
+      <w:rPr>
+        <w:rFonts w:ascii="Wingdings" w:hAnsi="Wingdings" w:hint="default"/>
+      </w:rPr>
+    </w:lvl>
+    <w:lvl w:ilvl="6" w:tplc="0C090001" w:tentative="1">
+      <w:start w:val="1"/>
+      <w:numFmt w:val="bullet"/>
+      <w:lvlText w:val=""/>
+      <w:lvlJc w:val="left"/>
+      <w:pPr>
+        <w:ind w:left="5040" w:hanging="360"/>
+      </w:pPr>
+      <w:rPr>
+        <w:rFonts w:ascii="Symbol" w:hAnsi="Symbol" w:hint="default"/>
+      </w:rPr>
+    </w:lvl>
+    <w:lvl w:ilvl="7" w:tplc="0C090003" w:tentative="1">
+      <w:start w:val="1"/>
+      <w:numFmt w:val="bullet"/>
+      <w:lvlText w:val="o"/>
+      <w:lvlJc w:val="left"/>
+      <w:pPr>
+        <w:ind w:left="5760" w:hanging="360"/>
+      </w:pPr>
+      <w:rPr>
+        <w:rFonts w:ascii="Courier New" w:hAnsi="Courier New" w:cs="Courier New" w:hint="default"/>
+      </w:rPr>
+    </w:lvl>
+    <w:lvl w:ilvl="8" w:tplc="0C090005" w:tentative="1">
+      <w:start w:val="1"/>
+      <w:numFmt w:val="bullet"/>
+      <w:lvlText w:val=""/>
+      <w:lvlJc w:val="left"/>
+      <w:pPr>
+        <w:ind w:left="6480" w:hanging="360"/>
+      </w:pPr>
+      <w:rPr>
+        <w:rFonts w:ascii="Wingdings" w:hAnsi="Wingdings" w:hint="default"/>
+      </w:rPr>
+    </w:lvl>
+  </w:abstractNum>
+  <w:abstractNum w:abstractNumId="1" w15:restartNumberingAfterBreak="0">
     <w:nsid w:val="3DC97AE1"/>
     <w:multiLevelType w:val="hybridMultilevel"/>
     <w:tmpl w:val="93D49224"/>
@@ -900,7 +3919,7 @@
       </w:rPr>
     </w:lvl>
   </w:abstractNum>
-  <w:abstractNum w:abstractNumId="1" w15:restartNumberingAfterBreak="0">
+  <w:abstractNum w:abstractNumId="2" w15:restartNumberingAfterBreak="0">
     <w:nsid w:val="62F400E7"/>
     <w:multiLevelType w:val="hybridMultilevel"/>
     <w:tmpl w:val="914E024C"/>
@@ -1014,10 +4033,13 @@
     </w:lvl>
   </w:abstractNum>
   <w:num w:numId="1" w16cid:durableId="677460620">
-    <w:abstractNumId w:val="0"/>
+    <w:abstractNumId w:val="1"/>
   </w:num>
   <w:num w:numId="2" w16cid:durableId="1527911480">
-    <w:abstractNumId w:val="1"/>
+    <w:abstractNumId w:val="2"/>
+  </w:num>
+  <w:num w:numId="3" w16cid:durableId="1133058903">
+    <w:abstractNumId w:val="0"/>
   </w:num>
 </w:numbering>
 </file>
@@ -1962,6 +4984,15 @@
       <w:shd w:val="clear" w:color="auto" w:fill="E1DFDD"/>
     </w:rPr>
   </w:style>
+  <w:style w:type="paragraph" w:styleId="NoSpacing">
+    <w:name w:val="No Spacing"/>
+    <w:uiPriority w:val="1"/>
+    <w:qFormat/>
+    <w:rsid w:val="000B04F6"/>
+    <w:pPr>
+      <w:spacing w:after="0" w:line="240" w:lineRule="auto"/>
+    </w:pPr>
+  </w:style>
 </w:styles>
 </file>
 

</xml_diff>